<commit_message>
Last part lecture 3
</commit_message>
<xml_diff>
--- a/Лекции/Лекции.docx
+++ b/Лекции/Лекции.docx
@@ -7,23 +7,22 @@
         <w:pStyle w:val="Normal"/>
         <w:jc w:val="center"/>
         <w:rPr>
-          <w:rFonts w:ascii="Comic Sans MS" w:hAnsi="Comic Sans MS"/>
-          <w:sz w:val="36"/>
-          <w:szCs w:val="36"/>
+          <w:sz w:val="24"/>
+          <w:szCs w:val="24"/>
         </w:rPr>
       </w:pPr>
       <w:r>
         <w:rPr>
           <w:rFonts w:cs="Cambria"/>
-          <w:sz w:val="36"/>
-          <w:szCs w:val="36"/>
+          <w:sz w:val="24"/>
+          <w:szCs w:val="24"/>
         </w:rPr>
         <w:t>Лекция</w:t>
       </w:r>
       <w:r>
         <w:rPr>
-          <w:sz w:val="36"/>
-          <w:szCs w:val="36"/>
+          <w:sz w:val="24"/>
+          <w:szCs w:val="24"/>
         </w:rPr>
         <w:t xml:space="preserve"> 1</w:t>
       </w:r>
@@ -33,13 +32,15 @@
         <w:pStyle w:val="Normal"/>
         <w:jc w:val="center"/>
         <w:rPr>
-          <w:rFonts w:ascii="Comic Sans MS" w:hAnsi="Comic Sans MS"/>
-          <w:sz w:val="28"/>
-          <w:szCs w:val="28"/>
-        </w:rPr>
-      </w:pPr>
-      <w:r>
-        <w:rPr/>
+          <w:sz w:val="24"/>
+          <w:szCs w:val="24"/>
+        </w:rPr>
+      </w:pPr>
+      <w:r>
+        <w:rPr>
+          <w:sz w:val="24"/>
+          <w:szCs w:val="24"/>
+        </w:rPr>
         <w:drawing>
           <wp:inline distT="0" distB="0" distL="0" distR="0">
             <wp:extent cx="4416425" cy="2781300"/>
@@ -85,23 +86,22 @@
         <w:ind w:left="0" w:right="0" w:firstLine="709"/>
         <w:jc w:val="both"/>
         <w:rPr>
-          <w:rFonts w:ascii="Comic Sans MS" w:hAnsi="Comic Sans MS"/>
-          <w:sz w:val="28"/>
-          <w:szCs w:val="28"/>
-        </w:rPr>
-      </w:pPr>
-      <w:r>
-        <w:rPr>
-          <w:sz w:val="28"/>
-          <w:szCs w:val="28"/>
+          <w:sz w:val="24"/>
+          <w:szCs w:val="24"/>
+        </w:rPr>
+      </w:pPr>
+      <w:r>
+        <w:rPr>
+          <w:sz w:val="24"/>
+          <w:szCs w:val="24"/>
           <w:lang w:val="en-US"/>
         </w:rPr>
         <w:t>Assembler</w:t>
       </w:r>
       <w:r>
         <w:rPr>
-          <w:sz w:val="28"/>
-          <w:szCs w:val="28"/>
+          <w:sz w:val="24"/>
+          <w:szCs w:val="24"/>
         </w:rPr>
         <w:t xml:space="preserve"> </w:t>
       </w:r>
@@ -112,15 +112,14 @@
         <w:ind w:left="0" w:right="0" w:firstLine="709"/>
         <w:jc w:val="both"/>
         <w:rPr>
-          <w:rFonts w:ascii="Comic Sans MS" w:hAnsi="Comic Sans MS"/>
-          <w:sz w:val="28"/>
-          <w:szCs w:val="28"/>
-        </w:rPr>
-      </w:pPr>
-      <w:r>
-        <w:rPr>
-          <w:sz w:val="28"/>
-          <w:szCs w:val="28"/>
+          <w:sz w:val="24"/>
+          <w:szCs w:val="24"/>
+        </w:rPr>
+      </w:pPr>
+      <w:r>
+        <w:rPr>
+          <w:sz w:val="24"/>
+          <w:szCs w:val="24"/>
         </w:rPr>
         <w:t>+ Напрямую обращаемся к процессору на его языке</w:t>
       </w:r>
@@ -131,15 +130,14 @@
         <w:ind w:left="0" w:right="0" w:firstLine="709"/>
         <w:jc w:val="both"/>
         <w:rPr>
-          <w:rFonts w:ascii="Comic Sans MS" w:hAnsi="Comic Sans MS"/>
-          <w:sz w:val="28"/>
-          <w:szCs w:val="28"/>
-        </w:rPr>
-      </w:pPr>
-      <w:r>
-        <w:rPr>
-          <w:sz w:val="28"/>
-          <w:szCs w:val="28"/>
+          <w:sz w:val="24"/>
+          <w:szCs w:val="24"/>
+        </w:rPr>
+      </w:pPr>
+      <w:r>
+        <w:rPr>
+          <w:sz w:val="24"/>
+          <w:szCs w:val="24"/>
         </w:rPr>
         <w:t>+ Самый близкий к машинному</w:t>
       </w:r>
@@ -150,15 +148,14 @@
         <w:ind w:left="0" w:right="0" w:firstLine="709"/>
         <w:jc w:val="both"/>
         <w:rPr>
-          <w:rFonts w:ascii="Comic Sans MS" w:hAnsi="Comic Sans MS"/>
-          <w:sz w:val="28"/>
-          <w:szCs w:val="28"/>
-        </w:rPr>
-      </w:pPr>
-      <w:r>
-        <w:rPr>
-          <w:sz w:val="28"/>
-          <w:szCs w:val="28"/>
+          <w:sz w:val="24"/>
+          <w:szCs w:val="24"/>
+        </w:rPr>
+      </w:pPr>
+      <w:r>
+        <w:rPr>
+          <w:sz w:val="24"/>
+          <w:szCs w:val="24"/>
         </w:rPr>
         <w:t>- Большой код и не структурировано</w:t>
       </w:r>
@@ -169,15 +166,14 @@
         <w:ind w:left="0" w:right="0" w:firstLine="709"/>
         <w:jc w:val="both"/>
         <w:rPr>
-          <w:rFonts w:ascii="Comic Sans MS" w:hAnsi="Comic Sans MS"/>
-          <w:sz w:val="28"/>
-          <w:szCs w:val="28"/>
-        </w:rPr>
-      </w:pPr>
-      <w:r>
-        <w:rPr>
-          <w:sz w:val="28"/>
-          <w:szCs w:val="28"/>
+          <w:sz w:val="24"/>
+          <w:szCs w:val="24"/>
+        </w:rPr>
+      </w:pPr>
+      <w:r>
+        <w:rPr>
+          <w:sz w:val="24"/>
+          <w:szCs w:val="24"/>
         </w:rPr>
         <w:t>- Сложен для изучения</w:t>
       </w:r>
@@ -188,15 +184,14 @@
         <w:ind w:left="0" w:right="0" w:firstLine="709"/>
         <w:jc w:val="both"/>
         <w:rPr>
-          <w:rFonts w:ascii="Comic Sans MS" w:hAnsi="Comic Sans MS"/>
-          <w:sz w:val="28"/>
-          <w:szCs w:val="28"/>
-        </w:rPr>
-      </w:pPr>
-      <w:r>
-        <w:rPr>
-          <w:sz w:val="28"/>
-          <w:szCs w:val="28"/>
+          <w:sz w:val="24"/>
+          <w:szCs w:val="24"/>
+        </w:rPr>
+      </w:pPr>
+      <w:r>
+        <w:rPr>
+          <w:sz w:val="24"/>
+          <w:szCs w:val="24"/>
         </w:rPr>
         <w:t>- индивидуален для каждой архитектуры</w:t>
       </w:r>
@@ -207,15 +202,14 @@
         <w:ind w:left="0" w:right="0" w:firstLine="709"/>
         <w:jc w:val="both"/>
         <w:rPr>
-          <w:rFonts w:ascii="Comic Sans MS" w:hAnsi="Comic Sans MS"/>
-          <w:sz w:val="28"/>
-          <w:szCs w:val="28"/>
-        </w:rPr>
-      </w:pPr>
-      <w:r>
-        <w:rPr>
-          <w:sz w:val="28"/>
-          <w:szCs w:val="28"/>
+          <w:sz w:val="24"/>
+          <w:szCs w:val="24"/>
+        </w:rPr>
+      </w:pPr>
+      <w:r>
+        <w:rPr>
+          <w:sz w:val="24"/>
+          <w:szCs w:val="24"/>
         </w:rPr>
         <w:t>Процедурная парадигма – парадигма в которой программа выглядит в виде линейного кода. Алгоритм описывается в виде последовательности шагов, преобразования входной информации в выходную. Программа состоит из двух частей, часть в виде данных где описываются все переменные и часть где машинные инструкции языка, которые преобразовывают эти данные.</w:t>
       </w:r>
@@ -226,15 +220,14 @@
         <w:ind w:left="0" w:right="0" w:firstLine="709"/>
         <w:jc w:val="both"/>
         <w:rPr>
-          <w:rFonts w:ascii="Comic Sans MS" w:hAnsi="Comic Sans MS"/>
-          <w:sz w:val="28"/>
-          <w:szCs w:val="28"/>
-        </w:rPr>
-      </w:pPr>
-      <w:r>
-        <w:rPr>
-          <w:sz w:val="28"/>
-          <w:szCs w:val="28"/>
+          <w:sz w:val="24"/>
+          <w:szCs w:val="24"/>
+        </w:rPr>
+      </w:pPr>
+      <w:r>
+        <w:rPr>
+          <w:sz w:val="24"/>
+          <w:szCs w:val="24"/>
         </w:rPr>
         <w:t>Си</w:t>
       </w:r>
@@ -245,15 +238,14 @@
         <w:ind w:left="0" w:right="0" w:firstLine="709"/>
         <w:jc w:val="both"/>
         <w:rPr>
-          <w:rFonts w:ascii="Comic Sans MS" w:hAnsi="Comic Sans MS"/>
-          <w:sz w:val="28"/>
-          <w:szCs w:val="28"/>
-        </w:rPr>
-      </w:pPr>
-      <w:r>
-        <w:rPr>
-          <w:sz w:val="28"/>
-          <w:szCs w:val="28"/>
+          <w:sz w:val="24"/>
+          <w:szCs w:val="24"/>
+        </w:rPr>
+      </w:pPr>
+      <w:r>
+        <w:rPr>
+          <w:sz w:val="24"/>
+          <w:szCs w:val="24"/>
         </w:rPr>
         <w:t xml:space="preserve">+ Самый быстрый язык </w:t>
       </w:r>
@@ -264,22 +256,21 @@
         <w:ind w:left="0" w:right="0" w:firstLine="709"/>
         <w:jc w:val="both"/>
         <w:rPr>
-          <w:rFonts w:ascii="Comic Sans MS" w:hAnsi="Comic Sans MS"/>
-          <w:sz w:val="28"/>
-          <w:szCs w:val="28"/>
-        </w:rPr>
-      </w:pPr>
-      <w:r>
-        <w:rPr>
-          <w:sz w:val="28"/>
-          <w:szCs w:val="28"/>
+          <w:sz w:val="24"/>
+          <w:szCs w:val="24"/>
+        </w:rPr>
+      </w:pPr>
+      <w:r>
+        <w:rPr>
+          <w:sz w:val="24"/>
+          <w:szCs w:val="24"/>
         </w:rPr>
         <w:t xml:space="preserve">+ Является лучшей версией </w:t>
       </w:r>
       <w:r>
         <w:rPr>
-          <w:sz w:val="28"/>
-          <w:szCs w:val="28"/>
+          <w:sz w:val="24"/>
+          <w:szCs w:val="24"/>
           <w:lang w:val="en-US"/>
         </w:rPr>
         <w:t>Assembler</w:t>
@@ -291,15 +282,14 @@
         <w:ind w:left="0" w:right="0" w:firstLine="709"/>
         <w:jc w:val="both"/>
         <w:rPr>
-          <w:rFonts w:ascii="Comic Sans MS" w:hAnsi="Comic Sans MS"/>
-          <w:sz w:val="28"/>
-          <w:szCs w:val="28"/>
-        </w:rPr>
-      </w:pPr>
-      <w:r>
-        <w:rPr>
-          <w:sz w:val="28"/>
-          <w:szCs w:val="28"/>
+          <w:sz w:val="24"/>
+          <w:szCs w:val="24"/>
+        </w:rPr>
+      </w:pPr>
+      <w:r>
+        <w:rPr>
+          <w:sz w:val="24"/>
+          <w:szCs w:val="24"/>
         </w:rPr>
         <w:t>- Чистый язык мало что умеет без библиотек</w:t>
       </w:r>
@@ -310,23 +300,22 @@
         <w:ind w:left="0" w:right="0" w:firstLine="709"/>
         <w:jc w:val="both"/>
         <w:rPr>
-          <w:rFonts w:ascii="Comic Sans MS" w:hAnsi="Comic Sans MS"/>
-          <w:sz w:val="28"/>
-          <w:szCs w:val="28"/>
-        </w:rPr>
-      </w:pPr>
-      <w:r>
-        <w:rPr>
-          <w:sz w:val="28"/>
-          <w:szCs w:val="28"/>
+          <w:sz w:val="24"/>
+          <w:szCs w:val="24"/>
+        </w:rPr>
+      </w:pPr>
+      <w:r>
+        <w:rPr>
+          <w:sz w:val="24"/>
+          <w:szCs w:val="24"/>
           <w:lang w:val="ru-RU"/>
         </w:rPr>
         <w:t xml:space="preserve">Объектно-ориентированная парадигма — 3 основных кита: наследование, инкопсуляция и полиморфизм. Данные с кодом находятся в одном классе. Программа состоит из различных классов, а в классе функции с помощью которых мы и взаимодействуем.     </w:t>
       </w:r>
       <w:r>
         <w:rPr>
-          <w:sz w:val="28"/>
-          <w:szCs w:val="28"/>
+          <w:sz w:val="24"/>
+          <w:szCs w:val="24"/>
         </w:rPr>
         <w:t xml:space="preserve"> </w:t>
       </w:r>
@@ -337,15 +326,14 @@
         <w:ind w:left="0" w:right="0" w:firstLine="709"/>
         <w:jc w:val="both"/>
         <w:rPr>
-          <w:rFonts w:ascii="Comic Sans MS" w:hAnsi="Comic Sans MS"/>
-          <w:sz w:val="28"/>
-          <w:szCs w:val="28"/>
-        </w:rPr>
-      </w:pPr>
-      <w:r>
-        <w:rPr>
-          <w:sz w:val="28"/>
-          <w:szCs w:val="28"/>
+          <w:sz w:val="24"/>
+          <w:szCs w:val="24"/>
+        </w:rPr>
+      </w:pPr>
+      <w:r>
+        <w:rPr>
+          <w:sz w:val="24"/>
+          <w:szCs w:val="24"/>
         </w:rPr>
         <w:t>Функциональная парадигма -  весь код реализуется в виде функций, в отличие от других парадигм если в функцию передается параметр то он не изменен и функция всегда должна что то вернуть, так же нет циклов они реализуются в виде рекурсии то есть вызывает сама себя.</w:t>
       </w:r>
@@ -356,15 +344,14 @@
         <w:ind w:left="0" w:right="0" w:firstLine="709"/>
         <w:jc w:val="both"/>
         <w:rPr>
-          <w:rFonts w:ascii="Comic Sans MS" w:hAnsi="Comic Sans MS"/>
-          <w:sz w:val="28"/>
-          <w:szCs w:val="28"/>
-        </w:rPr>
-      </w:pPr>
-      <w:r>
-        <w:rPr>
-          <w:sz w:val="28"/>
-          <w:szCs w:val="28"/>
+          <w:sz w:val="24"/>
+          <w:szCs w:val="24"/>
+        </w:rPr>
+      </w:pPr>
+      <w:r>
+        <w:rPr>
+          <w:sz w:val="24"/>
+          <w:szCs w:val="24"/>
         </w:rPr>
         <w:t>- Сложно перестроится с других парадигм и начать писать на функциональной</w:t>
       </w:r>
@@ -375,15 +362,14 @@
         <w:ind w:left="0" w:right="0" w:firstLine="709"/>
         <w:jc w:val="both"/>
         <w:rPr>
-          <w:rFonts w:ascii="Comic Sans MS" w:hAnsi="Comic Sans MS"/>
-          <w:sz w:val="28"/>
-          <w:szCs w:val="28"/>
-        </w:rPr>
-      </w:pPr>
-      <w:r>
-        <w:rPr>
-          <w:sz w:val="28"/>
-          <w:szCs w:val="28"/>
+          <w:sz w:val="24"/>
+          <w:szCs w:val="24"/>
+        </w:rPr>
+      </w:pPr>
+      <w:r>
+        <w:rPr>
+          <w:sz w:val="24"/>
+          <w:szCs w:val="24"/>
         </w:rPr>
         <w:t>+  Простота чтения кода так как название функции обычно объясняет что делает данная функция</w:t>
       </w:r>
@@ -397,9 +383,8 @@
         <w:ind w:left="0" w:right="0" w:firstLine="737"/>
         <w:jc w:val="both"/>
         <w:rPr>
-          <w:rFonts w:ascii="Comic Sans MS" w:hAnsi="Comic Sans MS"/>
-          <w:sz w:val="28"/>
-          <w:szCs w:val="28"/>
+          <w:sz w:val="24"/>
+          <w:szCs w:val="24"/>
         </w:rPr>
       </w:pPr>
       <w:r>
@@ -451,8 +436,8 @@
       </w:r>
       <w:r>
         <w:rPr>
-          <w:sz w:val="28"/>
-          <w:szCs w:val="28"/>
+          <w:sz w:val="24"/>
+          <w:szCs w:val="24"/>
         </w:rPr>
         <w:t>Трансляторы — программа которая переводит из любого языка программирования в машинный код.</w:t>
       </w:r>
@@ -466,15 +451,14 @@
         <w:ind w:left="0" w:right="0" w:firstLine="737"/>
         <w:jc w:val="both"/>
         <w:rPr>
-          <w:rFonts w:ascii="Comic Sans MS" w:hAnsi="Comic Sans MS"/>
-          <w:sz w:val="28"/>
-          <w:szCs w:val="28"/>
-        </w:rPr>
-      </w:pPr>
-      <w:r>
-        <w:rPr>
-          <w:sz w:val="28"/>
-          <w:szCs w:val="28"/>
+          <w:sz w:val="24"/>
+          <w:szCs w:val="24"/>
+        </w:rPr>
+      </w:pPr>
+      <w:r>
+        <w:rPr>
+          <w:sz w:val="24"/>
+          <w:szCs w:val="24"/>
         </w:rPr>
         <w:t>Компилятор — это транчлятор который сразу проводит программу сразу через три этапа лексический, синтаксический и семантический анализ, на выходе получается бинарная программа которую можно в последствии запустить и посмотреть результат.</w:t>
       </w:r>
@@ -488,15 +472,14 @@
         <w:ind w:left="0" w:right="0" w:firstLine="737"/>
         <w:jc w:val="both"/>
         <w:rPr>
-          <w:rFonts w:ascii="Comic Sans MS" w:hAnsi="Comic Sans MS"/>
-          <w:sz w:val="28"/>
-          <w:szCs w:val="28"/>
-        </w:rPr>
-      </w:pPr>
-      <w:r>
-        <w:rPr>
-          <w:sz w:val="28"/>
-          <w:szCs w:val="28"/>
+          <w:sz w:val="24"/>
+          <w:szCs w:val="24"/>
+        </w:rPr>
+      </w:pPr>
+      <w:r>
+        <w:rPr>
+          <w:sz w:val="24"/>
+          <w:szCs w:val="24"/>
         </w:rPr>
         <w:t>+ Если есть какие то ошибки типа лексические. Синтаксические или семантические то компилятор вам укажет на них и не бкдет создавать бинарную программу.</w:t>
       </w:r>
@@ -510,38 +493,37 @@
         <w:ind w:left="0" w:right="0" w:firstLine="737"/>
         <w:jc w:val="both"/>
         <w:rPr>
-          <w:rFonts w:ascii="Comic Sans MS" w:hAnsi="Comic Sans MS"/>
-          <w:sz w:val="28"/>
-          <w:szCs w:val="28"/>
-        </w:rPr>
-      </w:pPr>
-      <w:r>
-        <w:rPr>
-          <w:sz w:val="28"/>
-          <w:szCs w:val="28"/>
+          <w:sz w:val="24"/>
+          <w:szCs w:val="24"/>
+        </w:rPr>
+      </w:pPr>
+      <w:r>
+        <w:rPr>
+          <w:sz w:val="24"/>
+          <w:szCs w:val="24"/>
         </w:rPr>
         <w:t xml:space="preserve">- Если же ошибка была логической то придется найти ошибку, переписать исходный код и снова </w:t>
       </w:r>
       <w:r>
         <w:rPr>
-          <w:sz w:val="28"/>
-          <w:szCs w:val="28"/>
+          <w:sz w:val="24"/>
+          <w:szCs w:val="24"/>
           <w:lang w:val="en-US"/>
         </w:rPr>
         <w:t>прогн</w:t>
       </w:r>
       <w:r>
         <w:rPr>
-          <w:sz w:val="28"/>
-          <w:szCs w:val="28"/>
+          <w:sz w:val="24"/>
+          <w:szCs w:val="24"/>
           <w:lang w:val="ru-RU"/>
         </w:rPr>
         <w:t>ать</w:t>
       </w:r>
       <w:r>
         <w:rPr>
-          <w:sz w:val="28"/>
-          <w:szCs w:val="28"/>
+          <w:sz w:val="24"/>
+          <w:szCs w:val="24"/>
         </w:rPr>
         <w:t xml:space="preserve"> всю программу через 5 этапов компиляции</w:t>
       </w:r>
@@ -555,15 +537,14 @@
         <w:ind w:left="0" w:right="0" w:firstLine="737"/>
         <w:jc w:val="both"/>
         <w:rPr>
-          <w:rFonts w:ascii="Comic Sans MS" w:hAnsi="Comic Sans MS"/>
-          <w:sz w:val="28"/>
-          <w:szCs w:val="28"/>
-        </w:rPr>
-      </w:pPr>
-      <w:r>
-        <w:rPr>
-          <w:sz w:val="28"/>
-          <w:szCs w:val="28"/>
+          <w:sz w:val="24"/>
+          <w:szCs w:val="24"/>
+        </w:rPr>
+      </w:pPr>
+      <w:r>
+        <w:rPr>
+          <w:sz w:val="24"/>
+          <w:szCs w:val="24"/>
         </w:rPr>
         <w:t>- Бинарный код можно запускать только на той системе которая бинарно совместима то есть та же архитектура, операционная система и тот же машинный язык</w:t>
       </w:r>
@@ -571,40 +552,64 @@
     <w:p>
       <w:pPr>
         <w:pStyle w:val="Normal"/>
-        <w:rPr/>
-      </w:pPr>
-      <w:r>
-        <w:rPr/>
+        <w:rPr>
+          <w:sz w:val="24"/>
+          <w:szCs w:val="24"/>
+        </w:rPr>
+      </w:pPr>
+      <w:r>
+        <w:rPr>
+          <w:sz w:val="24"/>
+          <w:szCs w:val="24"/>
+        </w:rPr>
         <w:t>Интерпретатор — Выполняет код по строчно то есть сразу выдает результат по строке.</w:t>
       </w:r>
     </w:p>
     <w:p>
       <w:pPr>
         <w:pStyle w:val="Normal"/>
-        <w:rPr/>
-      </w:pPr>
-      <w:r>
-        <w:rPr/>
+        <w:rPr>
+          <w:sz w:val="24"/>
+          <w:szCs w:val="24"/>
+        </w:rPr>
+      </w:pPr>
+      <w:r>
+        <w:rPr>
+          <w:sz w:val="24"/>
+          <w:szCs w:val="24"/>
+        </w:rPr>
         <w:t>+ Выдает ошибку сразу как её нашел</w:t>
       </w:r>
     </w:p>
     <w:p>
       <w:pPr>
         <w:pStyle w:val="Normal"/>
-        <w:rPr/>
-      </w:pPr>
-      <w:r>
-        <w:rPr/>
+        <w:rPr>
+          <w:sz w:val="24"/>
+          <w:szCs w:val="24"/>
+        </w:rPr>
+      </w:pPr>
+      <w:r>
+        <w:rPr>
+          <w:sz w:val="24"/>
+          <w:szCs w:val="24"/>
+        </w:rPr>
         <w:t>+ Архитектурно независимый</w:t>
       </w:r>
     </w:p>
     <w:p>
       <w:pPr>
         <w:pStyle w:val="Normal"/>
-        <w:rPr/>
-      </w:pPr>
-      <w:r>
-        <w:rPr/>
+        <w:rPr>
+          <w:sz w:val="24"/>
+          <w:szCs w:val="24"/>
+        </w:rPr>
+      </w:pPr>
+      <w:r>
+        <w:rPr>
+          <w:sz w:val="24"/>
+          <w:szCs w:val="24"/>
+        </w:rPr>
         <w:t>- Медленно работает в отличии от компилятора</w:t>
       </w:r>
     </w:p>
@@ -620,7 +625,10 @@
         <w:spacing w:lineRule="auto" w:line="259" w:before="0" w:after="160"/>
         <w:ind w:left="0" w:right="0" w:firstLine="680"/>
         <w:jc w:val="both"/>
-        <w:rPr/>
+        <w:rPr>
+          <w:sz w:val="24"/>
+          <w:szCs w:val="24"/>
+        </w:rPr>
       </w:pPr>
       <w:r>
         <w:drawing>
@@ -671,18 +679,24 @@
       </w:r>
       <w:r>
         <w:rPr>
+          <w:sz w:val="24"/>
+          <w:szCs w:val="24"/>
           <w:lang w:val="en-US"/>
         </w:rPr>
         <w:t>GCC – ((GNU C Compile) GNU Compiler Collection)</w:t>
       </w:r>
       <w:r>
         <w:rPr>
+          <w:sz w:val="24"/>
+          <w:szCs w:val="24"/>
           <w:lang w:val="ru-RU"/>
         </w:rPr>
         <w:t>.</w:t>
       </w:r>
       <w:r>
         <w:rPr>
+          <w:sz w:val="24"/>
+          <w:szCs w:val="24"/>
           <w:lang w:val="en-US"/>
         </w:rPr>
         <w:t xml:space="preserve"> </w:t>
@@ -700,28 +714,39 @@
         <w:spacing w:lineRule="auto" w:line="259" w:before="0" w:after="160"/>
         <w:ind w:left="0" w:right="0" w:firstLine="680"/>
         <w:jc w:val="both"/>
-        <w:rPr/>
-      </w:pPr>
-      <w:r>
-        <w:rPr>
+        <w:rPr>
+          <w:sz w:val="24"/>
+          <w:szCs w:val="24"/>
+        </w:rPr>
+      </w:pPr>
+      <w:r>
+        <w:rPr>
+          <w:sz w:val="24"/>
+          <w:szCs w:val="24"/>
           <w:lang w:val="en-US"/>
         </w:rPr>
         <w:t xml:space="preserve">Clang – </w:t>
       </w:r>
       <w:r>
         <w:rPr>
+          <w:sz w:val="24"/>
+          <w:szCs w:val="24"/>
           <w:lang w:val="ru-RU"/>
         </w:rPr>
         <w:t xml:space="preserve">более современный и быстрый предназначен для </w:t>
       </w:r>
       <w:r>
         <w:rPr>
+          <w:sz w:val="24"/>
+          <w:szCs w:val="24"/>
           <w:lang w:val="en-US"/>
         </w:rPr>
         <w:t xml:space="preserve">x86 </w:t>
       </w:r>
       <w:r>
         <w:rPr>
+          <w:sz w:val="24"/>
+          <w:szCs w:val="24"/>
           <w:lang w:val="ru-RU"/>
         </w:rPr>
         <w:t>архитекту</w:t>
@@ -775,6 +800,8 @@
       </w:r>
       <w:r>
         <w:rPr>
+          <w:sz w:val="24"/>
+          <w:szCs w:val="24"/>
           <w:lang w:val="ru-RU"/>
         </w:rPr>
         <w:t>ры.</w:t>
@@ -792,10 +819,16 @@
         <w:spacing w:lineRule="auto" w:line="259" w:before="0" w:after="160"/>
         <w:ind w:left="0" w:right="0" w:firstLine="737"/>
         <w:jc w:val="center"/>
-        <w:rPr/>
-      </w:pPr>
-      <w:r>
-        <w:rPr/>
+        <w:rPr>
+          <w:sz w:val="24"/>
+          <w:szCs w:val="24"/>
+        </w:rPr>
+      </w:pPr>
+      <w:r>
+        <w:rPr>
+          <w:sz w:val="24"/>
+          <w:szCs w:val="24"/>
+        </w:rPr>
         <w:t>Этапы компиляции</w:t>
       </w:r>
     </w:p>
@@ -811,10 +844,16 @@
         <w:spacing w:lineRule="auto" w:line="259" w:before="0" w:after="160"/>
         <w:ind w:left="0" w:right="0" w:firstLine="737"/>
         <w:jc w:val="both"/>
-        <w:rPr/>
-      </w:pPr>
-      <w:r>
-        <w:rPr/>
+        <w:rPr>
+          <w:sz w:val="24"/>
+          <w:szCs w:val="24"/>
+        </w:rPr>
+      </w:pPr>
+      <w:r>
+        <w:rPr>
+          <w:sz w:val="24"/>
+          <w:szCs w:val="24"/>
+        </w:rPr>
         <w:t>1. Обработка препроцессора — это вспомогательные программы для упрощения программирования так что сначала приводим к чистому си.</w:t>
       </w:r>
     </w:p>
@@ -830,10 +869,16 @@
         <w:spacing w:lineRule="auto" w:line="259" w:before="0" w:after="160"/>
         <w:ind w:left="737" w:right="0" w:firstLine="397"/>
         <w:jc w:val="both"/>
-        <w:rPr/>
-      </w:pPr>
-      <w:r>
-        <w:rPr/>
+        <w:rPr>
+          <w:sz w:val="24"/>
+          <w:szCs w:val="24"/>
+        </w:rPr>
+      </w:pPr>
+      <w:r>
+        <w:rPr>
+          <w:sz w:val="24"/>
+          <w:szCs w:val="24"/>
+        </w:rPr>
         <w:t>+ Посмотреть какие именно версии библиотек использовались</w:t>
       </w:r>
     </w:p>
@@ -849,20 +894,31 @@
         <w:spacing w:lineRule="auto" w:line="259" w:before="0" w:after="160"/>
         <w:ind w:left="0" w:right="0" w:firstLine="680"/>
         <w:jc w:val="both"/>
-        <w:rPr/>
-      </w:pPr>
-      <w:r>
-        <w:rPr/>
+        <w:rPr>
+          <w:sz w:val="24"/>
+          <w:szCs w:val="24"/>
+        </w:rPr>
+      </w:pPr>
+      <w:r>
+        <w:rPr>
+          <w:sz w:val="24"/>
+          <w:szCs w:val="24"/>
+        </w:rPr>
         <w:t xml:space="preserve">2.  Трансляция из языка программирования в </w:t>
       </w:r>
       <w:r>
         <w:rPr>
+          <w:sz w:val="24"/>
+          <w:szCs w:val="24"/>
           <w:lang w:val="en-US"/>
         </w:rPr>
         <w:t xml:space="preserve">Assembler </w:t>
       </w:r>
       <w:r>
-        <w:rPr/>
+        <w:rPr>
+          <w:sz w:val="24"/>
+          <w:szCs w:val="24"/>
+        </w:rPr>
         <w:t>(мнимоники).</w:t>
       </w:r>
     </w:p>
@@ -878,20 +934,30 @@
         <w:spacing w:lineRule="auto" w:line="259" w:before="0" w:after="160"/>
         <w:ind w:left="737" w:right="0" w:firstLine="397"/>
         <w:jc w:val="both"/>
-        <w:rPr/>
-      </w:pPr>
-      <w:r>
-        <w:rPr/>
+        <w:rPr>
+          <w:sz w:val="24"/>
+          <w:szCs w:val="24"/>
+        </w:rPr>
+      </w:pPr>
+      <w:r>
+        <w:rPr>
+          <w:sz w:val="24"/>
+          <w:szCs w:val="24"/>
+        </w:rPr>
         <w:t xml:space="preserve">+ можно посмотреть код на </w:t>
       </w:r>
       <w:r>
         <w:rPr>
+          <w:sz w:val="24"/>
+          <w:szCs w:val="24"/>
           <w:lang w:val="en-US"/>
         </w:rPr>
         <w:t xml:space="preserve">Assembler </w:t>
       </w:r>
       <w:r>
         <w:rPr>
+          <w:sz w:val="24"/>
+          <w:szCs w:val="24"/>
           <w:lang w:val="ru-RU"/>
         </w:rPr>
         <w:t>и посмотреть что компилятор мог удалил из программы</w:t>
@@ -909,26 +975,38 @@
         <w:spacing w:lineRule="auto" w:line="259" w:before="0" w:after="160"/>
         <w:ind w:left="0" w:right="0" w:firstLine="680"/>
         <w:jc w:val="both"/>
-        <w:rPr/>
-      </w:pPr>
-      <w:r>
-        <w:rPr/>
+        <w:rPr>
+          <w:sz w:val="24"/>
+          <w:szCs w:val="24"/>
+        </w:rPr>
+      </w:pPr>
+      <w:r>
+        <w:rPr>
+          <w:sz w:val="24"/>
+          <w:szCs w:val="24"/>
+        </w:rPr>
         <w:t xml:space="preserve">3.  </w:t>
       </w:r>
       <w:r>
         <w:rPr>
+          <w:sz w:val="24"/>
+          <w:szCs w:val="24"/>
           <w:lang w:val="ru-RU"/>
         </w:rPr>
         <w:t xml:space="preserve">Из </w:t>
       </w:r>
       <w:r>
         <w:rPr>
+          <w:sz w:val="24"/>
+          <w:szCs w:val="24"/>
           <w:lang w:val="en-US"/>
         </w:rPr>
         <w:t xml:space="preserve">Assembler </w:t>
       </w:r>
       <w:r>
         <w:rPr>
+          <w:sz w:val="24"/>
+          <w:szCs w:val="24"/>
           <w:lang w:val="ru-RU"/>
         </w:rPr>
         <w:t>в машинный код. Выполнение не возможно так как данную программу нужно разместить в оперативной памяти по определенному адресу и записать данный адрес в определенный регистр процессора.</w:t>
@@ -946,10 +1024,16 @@
         <w:spacing w:lineRule="auto" w:line="259" w:before="0" w:after="160"/>
         <w:ind w:left="737" w:right="0" w:firstLine="397"/>
         <w:jc w:val="both"/>
-        <w:rPr/>
-      </w:pPr>
-      <w:r>
-        <w:rPr/>
+        <w:rPr>
+          <w:sz w:val="24"/>
+          <w:szCs w:val="24"/>
+        </w:rPr>
+      </w:pPr>
+      <w:r>
+        <w:rPr>
+          <w:sz w:val="24"/>
+          <w:szCs w:val="24"/>
+        </w:rPr>
         <w:t>+ Для раздельной компиляции</w:t>
       </w:r>
     </w:p>
@@ -965,10 +1049,16 @@
         <w:spacing w:lineRule="auto" w:line="259" w:before="0" w:after="160"/>
         <w:ind w:left="0" w:right="0" w:firstLine="680"/>
         <w:jc w:val="both"/>
-        <w:rPr/>
-      </w:pPr>
-      <w:r>
-        <w:rPr/>
+        <w:rPr>
+          <w:sz w:val="24"/>
+          <w:szCs w:val="24"/>
+        </w:rPr>
+      </w:pPr>
+      <w:r>
+        <w:rPr>
+          <w:sz w:val="24"/>
+          <w:szCs w:val="24"/>
+        </w:rPr>
         <w:t>4. Размещается в нужном месте и дописываются некоторые инструкции для того что бы программа могла выполнятся в операционной системе.</w:t>
       </w:r>
     </w:p>
@@ -985,20 +1075,67 @@
         <w:ind w:left="0" w:right="0" w:firstLine="680"/>
         <w:jc w:val="both"/>
         <w:rPr>
+          <w:sz w:val="24"/>
+          <w:szCs w:val="24"/>
+        </w:rPr>
+      </w:pPr>
+      <w:r>
+        <w:rPr>
+          <w:sz w:val="24"/>
+          <w:szCs w:val="24"/>
           <w:lang w:val="en-US"/>
         </w:rPr>
-      </w:pPr>
-      <w:r>
-        <w:rPr>
+        <w:t xml:space="preserve">Front End – </w:t>
+      </w:r>
+      <w:r>
+        <w:rPr>
+          <w:sz w:val="24"/>
+          <w:szCs w:val="24"/>
+          <w:lang w:val="ru-RU"/>
+        </w:rPr>
+        <w:t>часть в которой программу переводим во внутреннее представление.</w:t>
+      </w:r>
+    </w:p>
+    <w:p>
+      <w:pPr>
+        <w:pStyle w:val="Normal"/>
+        <w:widowControl/>
+        <w:tabs>
+          <w:tab w:val="clear" w:pos="708"/>
+          <w:tab w:val="left" w:pos="732" w:leader="none"/>
+        </w:tabs>
+        <w:bidi w:val="0"/>
+        <w:spacing w:lineRule="auto" w:line="259" w:before="0" w:after="160"/>
+        <w:ind w:left="0" w:right="0" w:firstLine="680"/>
+        <w:jc w:val="both"/>
+        <w:rPr>
+          <w:sz w:val="24"/>
+          <w:szCs w:val="24"/>
+        </w:rPr>
+      </w:pPr>
+      <w:r>
+        <w:rPr>
+          <w:sz w:val="24"/>
+          <w:szCs w:val="24"/>
+          <w:lang w:val="ru-RU"/>
+        </w:rPr>
+        <w:t>Внутреннее представление — (</w:t>
+      </w:r>
+      <w:r>
+        <w:rPr>
+          <w:sz w:val="24"/>
+          <w:szCs w:val="24"/>
           <w:lang w:val="en-US"/>
         </w:rPr>
-        <w:t xml:space="preserve">Front End – </w:t>
-      </w:r>
-      <w:r>
-        <w:rPr>
-          <w:lang w:val="ru-RU"/>
-        </w:rPr>
-        <w:t>часть в которой программу переводим во внутреннее представление.</w:t>
+        <w:t>AST</w:t>
+      </w:r>
+      <w:r>
+        <w:rPr>
+          <w:sz w:val="24"/>
+          <w:szCs w:val="24"/>
+          <w:lang w:val="ru-RU"/>
+        </w:rPr>
+        <w:t>) Абстрактное синтаксическое дерево предназначено для перевода кода в более удобный вариант для машины.</w:t>
       </w:r>
     </w:p>
     <w:p>
@@ -1014,26 +1151,57 @@
         <w:ind w:left="0" w:right="0" w:firstLine="680"/>
         <w:jc w:val="both"/>
         <w:rPr>
-          <w:lang w:val="ru-RU"/>
-        </w:rPr>
-      </w:pPr>
-      <w:r>
-        <w:rPr>
-          <w:lang w:val="ru-RU"/>
-        </w:rPr>
-        <w:t>Внутреннее представление — (</w:t>
-      </w:r>
-      <w:r>
-        <w:rPr>
+          <w:sz w:val="24"/>
+          <w:szCs w:val="24"/>
+        </w:rPr>
+      </w:pPr>
+      <w:r>
+        <w:rPr>
+          <w:sz w:val="24"/>
+          <w:szCs w:val="24"/>
           <w:lang w:val="en-US"/>
         </w:rPr>
-        <w:t>AST</w:t>
-      </w:r>
-      <w:r>
-        <w:rPr>
-          <w:lang w:val="ru-RU"/>
-        </w:rPr>
-        <w:t>) Абстрактное синтаксическое дерево предназначено для перевода кода в более удобный вариант для машины.</w:t>
+        <w:t xml:space="preserve">Middle End – </w:t>
+      </w:r>
+      <w:r>
+        <w:rPr>
+          <w:sz w:val="24"/>
+          <w:szCs w:val="24"/>
+          <w:lang w:val="ru-RU"/>
+        </w:rPr>
+        <w:t>преобразования оптимизационные (</w:t>
+      </w:r>
+      <w:r>
+        <w:rPr>
+          <w:sz w:val="24"/>
+          <w:szCs w:val="24"/>
+          <w:lang w:val="en-US"/>
+        </w:rPr>
+        <w:t>GINPLE</w:t>
+      </w:r>
+      <w:r>
+        <w:rPr>
+          <w:sz w:val="24"/>
+          <w:szCs w:val="24"/>
+          <w:lang w:val="ru-RU"/>
+        </w:rPr>
+        <w:t>) и переводится практически в машинный язык (</w:t>
+      </w:r>
+      <w:r>
+        <w:rPr>
+          <w:sz w:val="24"/>
+          <w:szCs w:val="24"/>
+          <w:lang w:val="en-US"/>
+        </w:rPr>
+        <w:t>RTL</w:t>
+      </w:r>
+      <w:r>
+        <w:rPr>
+          <w:sz w:val="24"/>
+          <w:szCs w:val="24"/>
+          <w:lang w:val="ru-RU"/>
+        </w:rPr>
+        <w:t>). То есть приведение над кодом всех возможных оптимизаций.</w:t>
       </w:r>
     </w:p>
     <w:p>
@@ -1048,43 +1216,26 @@
         <w:spacing w:lineRule="auto" w:line="259" w:before="0" w:after="160"/>
         <w:ind w:left="0" w:right="0" w:firstLine="680"/>
         <w:jc w:val="both"/>
-        <w:rPr/>
-      </w:pPr>
-      <w:r>
-        <w:rPr>
+        <w:rPr>
+          <w:sz w:val="24"/>
+          <w:szCs w:val="24"/>
+        </w:rPr>
+      </w:pPr>
+      <w:r>
+        <w:rPr>
+          <w:sz w:val="24"/>
+          <w:szCs w:val="24"/>
           <w:lang w:val="en-US"/>
         </w:rPr>
-        <w:t xml:space="preserve">Middle End – </w:t>
-      </w:r>
-      <w:r>
-        <w:rPr>
-          <w:lang w:val="ru-RU"/>
-        </w:rPr>
-        <w:t>преобразования оптимизационные (</w:t>
-      </w:r>
-      <w:r>
-        <w:rPr>
-          <w:lang w:val="en-US"/>
-        </w:rPr>
-        <w:t>GINPLE</w:t>
-      </w:r>
-      <w:r>
-        <w:rPr>
-          <w:lang w:val="ru-RU"/>
-        </w:rPr>
-        <w:t>) и переводится практически в машинный язык (</w:t>
-      </w:r>
-      <w:r>
-        <w:rPr>
-          <w:lang w:val="en-US"/>
-        </w:rPr>
-        <w:t>RTL</w:t>
-      </w:r>
-      <w:r>
-        <w:rPr>
-          <w:lang w:val="ru-RU"/>
-        </w:rPr>
-        <w:t>). То есть приведение над кодом всех возможных оптимизаций.</w:t>
+        <w:t xml:space="preserve">Back End – </w:t>
+      </w:r>
+      <w:r>
+        <w:rPr>
+          <w:sz w:val="24"/>
+          <w:szCs w:val="24"/>
+          <w:lang w:val="ru-RU"/>
+        </w:rPr>
+        <w:t>трансляция в машинный язык</w:t>
       </w:r>
     </w:p>
     <w:p>
@@ -1100,36 +1251,8 @@
         <w:ind w:left="0" w:right="0" w:firstLine="680"/>
         <w:jc w:val="both"/>
         <w:rPr>
-          <w:lang w:val="en-US"/>
-        </w:rPr>
-      </w:pPr>
-      <w:r>
-        <w:rPr>
-          <w:lang w:val="en-US"/>
-        </w:rPr>
-        <w:t xml:space="preserve">Back End – </w:t>
-      </w:r>
-      <w:r>
-        <w:rPr>
-          <w:lang w:val="ru-RU"/>
-        </w:rPr>
-        <w:t>трансляция в машинный язык</w:t>
-      </w:r>
-    </w:p>
-    <w:p>
-      <w:pPr>
-        <w:pStyle w:val="Normal"/>
-        <w:widowControl/>
-        <w:tabs>
-          <w:tab w:val="clear" w:pos="708"/>
-          <w:tab w:val="left" w:pos="732" w:leader="none"/>
-        </w:tabs>
-        <w:bidi w:val="0"/>
-        <w:spacing w:lineRule="auto" w:line="259" w:before="0" w:after="160"/>
-        <w:ind w:left="0" w:right="0" w:firstLine="680"/>
-        <w:jc w:val="both"/>
-        <w:rPr>
-          <w:lang w:val="ru-RU"/>
+          <w:sz w:val="24"/>
+          <w:szCs w:val="24"/>
         </w:rPr>
       </w:pPr>
       <w:r>
@@ -1181,6 +1304,8 @@
       </w:r>
       <w:r>
         <w:rPr>
+          <w:sz w:val="24"/>
+          <w:szCs w:val="24"/>
           <w:lang w:val="ru-RU"/>
         </w:rPr>
         <w:t>Раздельная компиляция — позволяет разбить программу на нескоько отдельных модулей и их уже объединить в бинарник.</w:t>
@@ -1199,11 +1324,14 @@
         <w:ind w:left="0" w:right="0" w:firstLine="680"/>
         <w:jc w:val="both"/>
         <w:rPr>
-          <w:lang w:val="ru-RU"/>
-        </w:rPr>
-      </w:pPr>
-      <w:r>
-        <w:rPr>
+          <w:sz w:val="24"/>
+          <w:szCs w:val="24"/>
+        </w:rPr>
+      </w:pPr>
+      <w:r>
+        <w:rPr>
+          <w:sz w:val="24"/>
+          <w:szCs w:val="24"/>
           <w:lang w:val="ru-RU"/>
         </w:rPr>
         <w:t>Лучший вариант для такой компиляции это каждый модуль довести до объектного файла что бы прошли первые 3 этапа компиляции и уже объектные файлы объединить в бинарник.</w:t>
@@ -1222,11 +1350,14 @@
         <w:ind w:left="0" w:right="0" w:firstLine="680"/>
         <w:jc w:val="both"/>
         <w:rPr>
-          <w:lang w:val="ru-RU"/>
-        </w:rPr>
-      </w:pPr>
-      <w:r>
-        <w:rPr>
+          <w:sz w:val="24"/>
+          <w:szCs w:val="24"/>
+        </w:rPr>
+      </w:pPr>
+      <w:r>
+        <w:rPr>
+          <w:sz w:val="24"/>
+          <w:szCs w:val="24"/>
           <w:lang w:val="ru-RU"/>
         </w:rPr>
         <w:t>+ в большой программе дает возможность пере компилировать не всю программу, а только тот модуль который был изменен и в последствии объединим в бинарник</w:t>
@@ -1250,22 +1381,31 @@
         <w:r>
           <w:rPr>
             <w:rStyle w:val="-"/>
+            <w:sz w:val="24"/>
+            <w:szCs w:val="24"/>
           </w:rPr>
           <w:t>https://gcc.gnu.org/onlinedocs/gccint/</w:t>
         </w:r>
       </w:hyperlink>
       <w:r>
-        <w:rPr/>
+        <w:rPr>
+          <w:sz w:val="24"/>
+          <w:szCs w:val="24"/>
+        </w:rPr>
         <w:t xml:space="preserve"> - </w:t>
       </w:r>
       <w:r>
         <w:rPr>
+          <w:sz w:val="24"/>
+          <w:szCs w:val="24"/>
           <w:lang w:val="ru-RU"/>
         </w:rPr>
         <w:t xml:space="preserve">Про </w:t>
       </w:r>
       <w:r>
         <w:rPr>
+          <w:sz w:val="24"/>
+          <w:szCs w:val="24"/>
           <w:lang w:val="en-US"/>
         </w:rPr>
         <w:t>GCC</w:t>
@@ -1283,13 +1423,19 @@
         <w:spacing w:lineRule="auto" w:line="259" w:before="0" w:after="160"/>
         <w:ind w:left="0" w:right="0" w:firstLine="680"/>
         <w:jc w:val="center"/>
-        <w:rPr/>
+        <w:rPr>
+          <w:sz w:val="24"/>
+          <w:szCs w:val="24"/>
+        </w:rPr>
       </w:pPr>
       <w:r>
         <w:br w:type="column"/>
       </w:r>
       <w:r>
-        <w:rPr/>
+        <w:rPr>
+          <w:sz w:val="24"/>
+          <w:szCs w:val="24"/>
+        </w:rPr>
         <w:t>Лекция 2</w:t>
       </w:r>
     </w:p>
@@ -1305,7 +1451,10 @@
         <w:spacing w:lineRule="auto" w:line="259" w:before="0" w:after="160"/>
         <w:ind w:left="0" w:right="0" w:firstLine="680"/>
         <w:jc w:val="both"/>
-        <w:rPr/>
+        <w:rPr>
+          <w:sz w:val="24"/>
+          <w:szCs w:val="24"/>
+        </w:rPr>
       </w:pPr>
       <w:r>
         <w:drawing>
@@ -1355,11 +1504,17 @@
         </w:drawing>
       </w:r>
       <w:r>
-        <w:rPr/>
+        <w:rPr>
+          <w:sz w:val="24"/>
+          <w:szCs w:val="24"/>
+        </w:rPr>
         <w:t xml:space="preserve"> </w:t>
       </w:r>
       <w:r>
-        <w:rPr/>
+        <w:rPr>
+          <w:sz w:val="24"/>
+          <w:szCs w:val="24"/>
+        </w:rPr>
         <w:t>Микропроцессорная система — система в которой есть центральный процессор который делает основные вычисления, имеется память и устройства ввода/вывода. И все это соединяется с системной шиной.</w:t>
       </w:r>
     </w:p>
@@ -1375,10 +1530,16 @@
         <w:spacing w:lineRule="auto" w:line="259" w:before="0" w:after="160"/>
         <w:ind w:left="0" w:right="0" w:firstLine="680"/>
         <w:jc w:val="both"/>
-        <w:rPr/>
-      </w:pPr>
-      <w:r>
-        <w:rPr/>
+        <w:rPr>
+          <w:sz w:val="24"/>
+          <w:szCs w:val="24"/>
+        </w:rPr>
+      </w:pPr>
+      <w:r>
+        <w:rPr>
+          <w:sz w:val="24"/>
+          <w:szCs w:val="24"/>
+        </w:rPr>
         <w:t xml:space="preserve">Системная шина — набор проводников по которой распространяется сигнал, разрядность системы зависит от количества этих проводников. </w:t>
       </w:r>
     </w:p>
@@ -1394,10 +1555,16 @@
         <w:spacing w:lineRule="auto" w:line="259" w:before="0" w:after="160"/>
         <w:ind w:left="0" w:right="0" w:firstLine="680"/>
         <w:jc w:val="both"/>
-        <w:rPr/>
-      </w:pPr>
-      <w:r>
-        <w:rPr/>
+        <w:rPr>
+          <w:sz w:val="24"/>
+          <w:szCs w:val="24"/>
+        </w:rPr>
+      </w:pPr>
+      <w:r>
+        <w:rPr>
+          <w:sz w:val="24"/>
+          <w:szCs w:val="24"/>
+        </w:rPr>
         <w:t>Шина управления — по ней распространяются  сигналы которые говорят о том что хотим сделать с данными например записать или прочитать.</w:t>
       </w:r>
     </w:p>
@@ -1413,10 +1580,16 @@
         <w:spacing w:lineRule="auto" w:line="259" w:before="0" w:after="160"/>
         <w:ind w:left="0" w:right="0" w:firstLine="680"/>
         <w:jc w:val="both"/>
-        <w:rPr/>
-      </w:pPr>
-      <w:r>
-        <w:rPr/>
+        <w:rPr>
+          <w:sz w:val="24"/>
+          <w:szCs w:val="24"/>
+        </w:rPr>
+      </w:pPr>
+      <w:r>
+        <w:rPr>
+          <w:sz w:val="24"/>
+          <w:szCs w:val="24"/>
+        </w:rPr>
         <w:t>Шина адреса и шина данных объединены в одну в реальной системе.</w:t>
       </w:r>
     </w:p>
@@ -1432,10 +1605,16 @@
         <w:spacing w:lineRule="auto" w:line="259" w:before="0" w:after="160"/>
         <w:ind w:left="0" w:right="0" w:firstLine="680"/>
         <w:jc w:val="both"/>
-        <w:rPr/>
-      </w:pPr>
-      <w:r>
-        <w:rPr/>
+        <w:rPr>
+          <w:sz w:val="24"/>
+          <w:szCs w:val="24"/>
+        </w:rPr>
+      </w:pPr>
+      <w:r>
+        <w:rPr>
+          <w:sz w:val="24"/>
+          <w:szCs w:val="24"/>
+        </w:rPr>
         <w:t>Центральный процессор отправляет сигнал контроллеру памяти что он хочет прочитать некоторую ячейку памяти и выставляет на шину адреса адрес ячейки из которой он хочет прочитать. Контроллер памяти получив сигнал забирает с шины адреса адрес, забирает из ячейки по этому адресу и забирает данные, и выставляет эти данные на шину данных. Центральный процессор в следующей итерации забирает эти данные с шины данных.</w:t>
       </w:r>
     </w:p>
@@ -1451,10 +1630,16 @@
         <w:spacing w:lineRule="auto" w:line="259" w:before="0" w:after="160"/>
         <w:ind w:left="0" w:right="0" w:firstLine="680"/>
         <w:jc w:val="both"/>
-        <w:rPr/>
-      </w:pPr>
-      <w:r>
-        <w:rPr/>
+        <w:rPr>
+          <w:sz w:val="24"/>
+          <w:szCs w:val="24"/>
+        </w:rPr>
+      </w:pPr>
+      <w:r>
+        <w:rPr>
+          <w:sz w:val="24"/>
+          <w:szCs w:val="24"/>
+        </w:rPr>
         <w:t xml:space="preserve">Пример копирования данных в буфер с мыши . Центральный процессор отправляет сигнал на чтение данных с устройства ввода  данные попадают на шину данных, затем центральный процессор отправляет управляющий сигнал контроллеру памяти о том что сейчас данные необходимо прочитать и записать по определенному адресу. Контроллер памяти забирает адрес по нему данные и записывает их в другую ячейку памяти. </w:t>
       </w:r>
     </w:p>
@@ -1471,7 +1656,8 @@
         <w:ind w:left="0" w:right="0" w:firstLine="680"/>
         <w:jc w:val="center"/>
         <w:rPr>
-          <w:lang w:val="ru-RU"/>
+          <w:sz w:val="24"/>
+          <w:szCs w:val="24"/>
         </w:rPr>
       </w:pPr>
       <w:r>
@@ -1523,6 +1709,8 @@
       </w:r>
       <w:r>
         <w:rPr>
+          <w:sz w:val="24"/>
+          <w:szCs w:val="24"/>
           <w:lang w:val="ru-RU"/>
         </w:rPr>
         <w:t xml:space="preserve">Структурная схема Джона фон Неймана </w:t>
@@ -1541,17 +1729,22 @@
         <w:ind w:left="0" w:right="0" w:firstLine="680"/>
         <w:jc w:val="both"/>
         <w:rPr>
-          <w:lang w:val="ru-RU"/>
-        </w:rPr>
-      </w:pPr>
-      <w:r>
-        <w:rPr>
+          <w:sz w:val="24"/>
+          <w:szCs w:val="24"/>
+        </w:rPr>
+      </w:pPr>
+      <w:r>
+        <w:rPr>
+          <w:sz w:val="24"/>
+          <w:szCs w:val="24"/>
           <w:lang w:val="ru-RU"/>
         </w:rPr>
         <w:t xml:space="preserve"> </w:t>
       </w:r>
       <w:r>
         <w:rPr>
+          <w:sz w:val="24"/>
+          <w:szCs w:val="24"/>
           <w:lang w:val="ru-RU"/>
         </w:rPr>
         <w:t>Устройство управления — занимается тем что извлекает данные из оперативной памяти через системную шину и затем декодирует команду (считывает код операции) и передает сигнал АЛУ.</w:t>
@@ -1570,11 +1763,14 @@
         <w:ind w:left="0" w:right="0" w:firstLine="680"/>
         <w:jc w:val="both"/>
         <w:rPr>
-          <w:lang w:val="ru-RU"/>
-        </w:rPr>
-      </w:pPr>
-      <w:r>
-        <w:rPr>
+          <w:sz w:val="24"/>
+          <w:szCs w:val="24"/>
+        </w:rPr>
+      </w:pPr>
+      <w:r>
+        <w:rPr>
+          <w:sz w:val="24"/>
+          <w:szCs w:val="24"/>
           <w:lang w:val="ru-RU"/>
         </w:rPr>
         <w:t xml:space="preserve">Арифметико логическое устройство — аппаратное реализация всех машинных инструкций процессора, то есть машинный язык. </w:t>
@@ -1593,11 +1789,14 @@
         <w:ind w:left="0" w:right="0" w:firstLine="680"/>
         <w:jc w:val="both"/>
         <w:rPr>
-          <w:lang w:val="ru-RU"/>
-        </w:rPr>
-      </w:pPr>
-      <w:r>
-        <w:rPr>
+          <w:sz w:val="24"/>
+          <w:szCs w:val="24"/>
+        </w:rPr>
+      </w:pPr>
+      <w:r>
+        <w:rPr>
+          <w:sz w:val="24"/>
+          <w:szCs w:val="24"/>
           <w:lang w:val="ru-RU"/>
         </w:rPr>
         <w:t>Память — регистр, каждый регистр нужен для своей операции.</w:t>
@@ -1616,11 +1815,14 @@
         <w:ind w:left="0" w:right="0" w:firstLine="680"/>
         <w:jc w:val="both"/>
         <w:rPr>
-          <w:lang w:val="ru-RU"/>
-        </w:rPr>
-      </w:pPr>
-      <w:r>
-        <w:rPr>
+          <w:sz w:val="24"/>
+          <w:szCs w:val="24"/>
+        </w:rPr>
+      </w:pPr>
+      <w:r>
+        <w:rPr>
+          <w:sz w:val="24"/>
+          <w:szCs w:val="24"/>
           <w:lang w:val="ru-RU"/>
         </w:rPr>
         <w:t>Изъяли машинную инструкцию → декодировали её(УУ) → Выполнили(АЛУ) → Сохранили результат(Память)</w:t>
@@ -1639,11 +1841,14 @@
         <w:ind w:left="0" w:right="0" w:firstLine="680"/>
         <w:jc w:val="both"/>
         <w:rPr>
-          <w:lang w:val="ru-RU"/>
-        </w:rPr>
-      </w:pPr>
-      <w:r>
-        <w:rPr>
+          <w:sz w:val="24"/>
+          <w:szCs w:val="24"/>
+        </w:rPr>
+      </w:pPr>
+      <w:r>
+        <w:rPr>
+          <w:sz w:val="24"/>
+          <w:szCs w:val="24"/>
           <w:lang w:val="ru-RU"/>
         </w:rPr>
         <w:t>+ Программы стали храниться в оперативной памяти</w:t>
@@ -1662,11 +1867,14 @@
         <w:ind w:left="0" w:right="0" w:firstLine="680"/>
         <w:jc w:val="both"/>
         <w:rPr>
-          <w:lang w:val="ru-RU"/>
-        </w:rPr>
-      </w:pPr>
-      <w:r>
-        <w:rPr>
+          <w:sz w:val="24"/>
+          <w:szCs w:val="24"/>
+        </w:rPr>
+      </w:pPr>
+      <w:r>
+        <w:rPr>
+          <w:sz w:val="24"/>
+          <w:szCs w:val="24"/>
           <w:lang w:val="ru-RU"/>
         </w:rPr>
         <w:t>- Выполняется только одну операцию одновременно</w:t>
@@ -1685,7 +1893,8 @@
         <w:ind w:left="0" w:right="0" w:firstLine="680"/>
         <w:jc w:val="both"/>
         <w:rPr>
-          <w:lang w:val="ru-RU"/>
+          <w:sz w:val="24"/>
+          <w:szCs w:val="24"/>
         </w:rPr>
       </w:pPr>
       <w:r>
@@ -1737,6 +1946,8 @@
       </w:r>
       <w:r>
         <w:rPr>
+          <w:sz w:val="24"/>
+          <w:szCs w:val="24"/>
           <w:lang w:val="ru-RU"/>
         </w:rPr>
         <w:t>Конвейер — разбиение основной задачи на под задачи независимо. Независимо для того что бы могло все работать параллельно.</w:t>
@@ -1755,11 +1966,14 @@
         <w:ind w:left="0" w:right="0" w:firstLine="680"/>
         <w:jc w:val="center"/>
         <w:rPr>
-          <w:lang w:val="ru-RU"/>
-        </w:rPr>
-      </w:pPr>
-      <w:r>
-        <w:rPr>
+          <w:sz w:val="24"/>
+          <w:szCs w:val="24"/>
+        </w:rPr>
+      </w:pPr>
+      <w:r>
+        <w:rPr>
+          <w:sz w:val="24"/>
+          <w:szCs w:val="24"/>
           <w:lang w:val="ru-RU"/>
         </w:rPr>
         <w:t>Этапы выполнения машинной инструкции</w:t>
@@ -1778,11 +1992,14 @@
         <w:ind w:left="0" w:right="0" w:firstLine="680"/>
         <w:jc w:val="both"/>
         <w:rPr>
-          <w:lang w:val="ru-RU"/>
-        </w:rPr>
-      </w:pPr>
-      <w:r>
-        <w:rPr>
+          <w:sz w:val="24"/>
+          <w:szCs w:val="24"/>
+        </w:rPr>
+      </w:pPr>
+      <w:r>
+        <w:rPr>
+          <w:sz w:val="24"/>
+          <w:szCs w:val="24"/>
           <w:lang w:val="ru-RU"/>
         </w:rPr>
         <w:t xml:space="preserve">1 — извлечение машинной инструкции из памяти </w:t>
@@ -1801,11 +2018,14 @@
         <w:ind w:left="0" w:right="0" w:firstLine="680"/>
         <w:jc w:val="both"/>
         <w:rPr>
-          <w:lang w:val="ru-RU"/>
-        </w:rPr>
-      </w:pPr>
-      <w:r>
-        <w:rPr>
+          <w:sz w:val="24"/>
+          <w:szCs w:val="24"/>
+        </w:rPr>
+      </w:pPr>
+      <w:r>
+        <w:rPr>
+          <w:sz w:val="24"/>
+          <w:szCs w:val="24"/>
           <w:lang w:val="ru-RU"/>
         </w:rPr>
         <w:t xml:space="preserve">2 — декодирование </w:t>
@@ -1824,11 +2044,14 @@
         <w:ind w:left="0" w:right="0" w:firstLine="680"/>
         <w:jc w:val="both"/>
         <w:rPr>
-          <w:lang w:val="ru-RU"/>
-        </w:rPr>
-      </w:pPr>
-      <w:r>
-        <w:rPr>
+          <w:sz w:val="24"/>
+          <w:szCs w:val="24"/>
+        </w:rPr>
+      </w:pPr>
+      <w:r>
+        <w:rPr>
+          <w:sz w:val="24"/>
+          <w:szCs w:val="24"/>
           <w:lang w:val="ru-RU"/>
         </w:rPr>
         <w:t xml:space="preserve">3 — вычисление инструкции </w:t>
@@ -1848,17 +2071,22 @@
         <w:ind w:left="1247" w:right="0" w:hanging="624"/>
         <w:jc w:val="both"/>
         <w:rPr>
-          <w:lang w:val="ru-RU"/>
-        </w:rPr>
-      </w:pPr>
-      <w:r>
-        <w:rPr>
+          <w:sz w:val="24"/>
+          <w:szCs w:val="24"/>
+        </w:rPr>
+      </w:pPr>
+      <w:r>
+        <w:rPr>
+          <w:sz w:val="24"/>
+          <w:szCs w:val="24"/>
           <w:lang w:val="ru-RU"/>
         </w:rPr>
         <w:t xml:space="preserve"> </w:t>
       </w:r>
       <w:r>
         <w:rPr>
+          <w:sz w:val="24"/>
+          <w:szCs w:val="24"/>
           <w:lang w:val="ru-RU"/>
         </w:rPr>
         <w:t>4 — получить доступ к памяти что бы забрать операнд для того что бы делать вычисления</w:t>
@@ -1877,11 +2105,14 @@
         <w:ind w:left="0" w:right="0" w:firstLine="680"/>
         <w:jc w:val="both"/>
         <w:rPr>
-          <w:lang w:val="ru-RU"/>
-        </w:rPr>
-      </w:pPr>
-      <w:r>
-        <w:rPr>
+          <w:sz w:val="24"/>
+          <w:szCs w:val="24"/>
+        </w:rPr>
+      </w:pPr>
+      <w:r>
+        <w:rPr>
+          <w:sz w:val="24"/>
+          <w:szCs w:val="24"/>
           <w:lang w:val="ru-RU"/>
         </w:rPr>
         <w:t>5 — сохранить результат</w:t>
@@ -1900,11 +2131,14 @@
         <w:ind w:left="0" w:right="0" w:firstLine="680"/>
         <w:jc w:val="both"/>
         <w:rPr>
-          <w:lang w:val="ru-RU"/>
-        </w:rPr>
-      </w:pPr>
-      <w:r>
-        <w:rPr>
+          <w:sz w:val="24"/>
+          <w:szCs w:val="24"/>
+        </w:rPr>
+      </w:pPr>
+      <w:r>
+        <w:rPr>
+          <w:sz w:val="24"/>
+          <w:szCs w:val="24"/>
           <w:lang w:val="ru-RU"/>
         </w:rPr>
         <w:t>Конвейер позволяет начать выполнять новую инструкцию когда предыдущая еще не выполнена благодаря чему увеличивать производительность.</w:t>
@@ -1920,7 +2154,8 @@
         <w:ind w:left="0" w:right="0" w:firstLine="737"/>
         <w:jc w:val="both"/>
         <w:rPr>
-          <w:lang w:val="ru-RU"/>
+          <w:sz w:val="24"/>
+          <w:szCs w:val="24"/>
         </w:rPr>
       </w:pPr>
       <w:r>
@@ -1971,11 +2206,16 @@
         </w:drawing>
       </w:r>
       <w:r>
-        <w:rPr/>
+        <w:rPr>
+          <w:sz w:val="24"/>
+          <w:szCs w:val="24"/>
+        </w:rPr>
         <w:t xml:space="preserve">Программное обеспечение: Прикладное — все пользовательские программы, Системное — ОС, драйвера, прошивки и </w:t>
       </w:r>
       <w:r>
         <w:rPr>
+          <w:sz w:val="24"/>
+          <w:szCs w:val="24"/>
           <w:lang w:val="en-US"/>
         </w:rPr>
         <w:t>SDK</w:t>
@@ -1991,11 +2231,14 @@
         <w:ind w:left="0" w:right="0" w:firstLine="737"/>
         <w:jc w:val="both"/>
         <w:rPr>
-          <w:lang w:val="ru-RU"/>
-        </w:rPr>
-      </w:pPr>
-      <w:r>
-        <w:rPr>
+          <w:sz w:val="24"/>
+          <w:szCs w:val="24"/>
+        </w:rPr>
+      </w:pPr>
+      <w:r>
+        <w:rPr>
+          <w:sz w:val="24"/>
+          <w:szCs w:val="24"/>
           <w:lang w:val="ru-RU"/>
         </w:rPr>
         <w:t>Архитектура компьютера — набор показателей и свойств системы которые призваны удовлетворить потребность пользователя.</w:t>
@@ -2011,11 +2254,14 @@
         <w:ind w:left="0" w:right="0" w:firstLine="737"/>
         <w:jc w:val="both"/>
         <w:rPr>
-          <w:lang w:val="ru-RU"/>
-        </w:rPr>
-      </w:pPr>
-      <w:r>
-        <w:rPr>
+          <w:sz w:val="24"/>
+          <w:szCs w:val="24"/>
+        </w:rPr>
+      </w:pPr>
+      <w:r>
+        <w:rPr>
+          <w:sz w:val="24"/>
+          <w:szCs w:val="24"/>
           <w:lang w:val="ru-RU"/>
         </w:rPr>
         <w:t>Микроархитектура — отвечает за аппаратную реализацию набора инструкций.</w:t>
@@ -2030,13 +2276,19 @@
         <w:spacing w:lineRule="auto" w:line="259" w:before="0" w:after="160"/>
         <w:ind w:left="0" w:right="0" w:firstLine="737"/>
         <w:jc w:val="center"/>
-        <w:rPr/>
+        <w:rPr>
+          <w:sz w:val="24"/>
+          <w:szCs w:val="24"/>
+        </w:rPr>
       </w:pPr>
       <w:r>
         <w:br w:type="column"/>
       </w:r>
       <w:r>
-        <w:rPr/>
+        <w:rPr>
+          <w:sz w:val="24"/>
+          <w:szCs w:val="24"/>
+        </w:rPr>
         <w:t>Лекция 3</w:t>
       </w:r>
     </w:p>
@@ -2049,13 +2301,61 @@
         <w:spacing w:lineRule="auto" w:line="259" w:before="0" w:after="160"/>
         <w:ind w:left="0" w:right="0" w:firstLine="737"/>
         <w:jc w:val="center"/>
-        <w:rPr/>
-      </w:pPr>
-      <w:r>
+        <w:rPr>
+          <w:sz w:val="24"/>
+          <w:szCs w:val="24"/>
+        </w:rPr>
+      </w:pPr>
+      <w:r>
+        <w:drawing>
+          <wp:anchor behindDoc="0" distT="0" distB="0" distL="0" distR="0" simplePos="0" locked="0" layoutInCell="0" allowOverlap="1" relativeHeight="11">
+            <wp:simplePos x="0" y="0"/>
+            <wp:positionH relativeFrom="column">
+              <wp:align>center</wp:align>
+            </wp:positionH>
+            <wp:positionV relativeFrom="paragraph">
+              <wp:posOffset>635</wp:posOffset>
+            </wp:positionV>
+            <wp:extent cx="4685030" cy="2880995"/>
+            <wp:effectExtent l="0" t="0" r="0" b="0"/>
+            <wp:wrapTopAndBottom/>
+            <wp:docPr id="10" name="Изображение9" descr=""/>
+            <wp:cNvGraphicFramePr>
+              <a:graphicFrameLocks xmlns:a="http://schemas.openxmlformats.org/drawingml/2006/main" noChangeAspect="1"/>
+            </wp:cNvGraphicFramePr>
+            <a:graphic xmlns:a="http://schemas.openxmlformats.org/drawingml/2006/main">
+              <a:graphicData uri="http://schemas.openxmlformats.org/drawingml/2006/picture">
+                <pic:pic xmlns:pic="http://schemas.openxmlformats.org/drawingml/2006/picture">
+                  <pic:nvPicPr>
+                    <pic:cNvPr id="10" name="Изображение9" descr=""/>
+                    <pic:cNvPicPr>
+                      <a:picLocks noChangeAspect="1" noChangeArrowheads="1"/>
+                    </pic:cNvPicPr>
+                  </pic:nvPicPr>
+                  <pic:blipFill>
+                    <a:blip r:embed="rId12"/>
+                    <a:stretch>
+                      <a:fillRect/>
+                    </a:stretch>
+                  </pic:blipFill>
+                  <pic:spPr bwMode="auto">
+                    <a:xfrm>
+                      <a:off x="0" y="0"/>
+                      <a:ext cx="4685030" cy="2880995"/>
+                    </a:xfrm>
+                    <a:prstGeom prst="rect">
+                      <a:avLst/>
+                    </a:prstGeom>
+                  </pic:spPr>
+                </pic:pic>
+              </a:graphicData>
+            </a:graphic>
+          </wp:anchor>
+        </w:drawing>
         <mc:AlternateContent>
           <mc:Choice Requires="wps">
             <w:drawing>
-              <wp:anchor behindDoc="0" distT="0" distB="0" distL="0" distR="0" simplePos="0" locked="0" layoutInCell="1" allowOverlap="1" relativeHeight="12">
+              <wp:anchor behindDoc="0" distT="635" distB="0" distL="635" distR="0" simplePos="0" locked="0" layoutInCell="1" allowOverlap="1" relativeHeight="12">
                 <wp:simplePos x="0" y="0"/>
                 <wp:positionH relativeFrom="column">
                   <wp:posOffset>1146175</wp:posOffset>
@@ -2066,7 +2366,7 @@
                 <wp:extent cx="654685" cy="650875"/>
                 <wp:effectExtent l="635" t="635" r="0" b="0"/>
                 <wp:wrapNone/>
-                <wp:docPr id="10" name="Фигура 1"/>
+                <wp:docPr id="11" name="Фигура 1"/>
                 <a:graphic xmlns:a="http://schemas.openxmlformats.org/drawingml/2006/main">
                   <a:graphicData uri="http://schemas.microsoft.com/office/word/2010/wordprocessingShape">
                     <wps:wsp>
@@ -2100,19 +2400,13 @@
             </w:drawing>
           </mc:Choice>
           <mc:Fallback>
-            <w:pict>
-              <v:roundrect id="shape_0" ID="Фигура 1" stroked="f" o:allowincell="f" style="position:absolute;margin-left:90.25pt;margin-top:78pt;width:51.5pt;height:51.2pt;mso-wrap-style:none;v-text-anchor:middle">
-                <v:fill o:detectmouseclick="t" on="false"/>
-                <v:stroke color="#3465a4" joinstyle="round" endcap="round"/>
-                <w10:wrap type="none"/>
-              </v:roundrect>
-            </w:pict>
+            <w:pict/>
           </mc:Fallback>
         </mc:AlternateContent>
         <mc:AlternateContent>
           <mc:Choice Requires="wps">
             <w:drawing>
-              <wp:anchor behindDoc="0" distT="0" distB="0" distL="0" distR="0" simplePos="0" locked="0" layoutInCell="1" allowOverlap="1" relativeHeight="13">
+              <wp:anchor behindDoc="0" distT="9525" distB="8890" distL="8890" distR="9525" simplePos="0" locked="0" layoutInCell="1" allowOverlap="1" relativeHeight="13">
                 <wp:simplePos x="0" y="0"/>
                 <wp:positionH relativeFrom="column">
                   <wp:posOffset>1115060</wp:posOffset>
@@ -2123,7 +2417,7 @@
                 <wp:extent cx="685800" cy="667385"/>
                 <wp:effectExtent l="8890" t="9525" r="9525" b="8890"/>
                 <wp:wrapNone/>
-                <wp:docPr id="11" name="Фигура 2"/>
+                <wp:docPr id="12" name="Фигура 2"/>
                 <a:graphic xmlns:a="http://schemas.openxmlformats.org/drawingml/2006/main">
                   <a:graphicData uri="http://schemas.microsoft.com/office/word/2010/wordprocessingShape">
                     <wps:wsp>
@@ -2161,33 +2455,7 @@
             </w:drawing>
           </mc:Choice>
           <mc:Fallback>
-            <w:pict>
-              <v:roundrect id="shape_0" ID="Фигура 2" stroked="t" o:allowincell="f" style="position:absolute;margin-left:87.8pt;margin-top:76.7pt;width:53.95pt;height:52.5pt;mso-wrap-style:none;v-text-anchor:middle">
-                <v:textbox>
-                  <w:txbxContent>
-                    <w:p>
-                      <w:pPr>
-                        <w:overflowPunct w:val="false"/>
-                        <w:spacing w:before="0" w:after="0" w:lineRule="auto" w:line="240"/>
-                        <w:ind w:hanging="0"/>
-                        <w:jc w:val="left"/>
-                        <w:rPr/>
-                      </w:pPr>
-                      <w:r>
-                        <w:rPr>
-                          <w:sz w:val="22"/>
-                          <w:szCs w:val="22"/>
-                          <w:rFonts w:ascii="Calibri" w:hAnsi="Calibri" w:asciiTheme="minorHAnsi" w:cstheme="minorBidi" w:hAnsiTheme="minorHAnsi"/>
-                        </w:rPr>
-                      </w:r>
-                    </w:p>
-                  </w:txbxContent>
-                </v:textbox>
-                <v:fill o:detectmouseclick="t" on="false"/>
-                <v:stroke color="black" weight="17640" dashstyle="shortdash" joinstyle="round" endcap="flat"/>
-                <w10:wrap type="none"/>
-              </v:roundrect>
-            </w:pict>
+            <w:pict/>
           </mc:Fallback>
         </mc:AlternateContent>
         <mc:AlternateContent>
@@ -2204,11 +2472,11 @@
                 <wp:extent cx="634365" cy="634365"/>
                 <wp:effectExtent l="0" t="0" r="0" b="0"/>
                 <wp:wrapNone/>
-                <wp:docPr id="12" name="Врезка 1"/>
+                <wp:docPr id="13" name="Врезка 1"/>
                 <a:graphic xmlns:a="http://schemas.openxmlformats.org/drawingml/2006/main">
                   <a:graphicData uri="http://schemas.microsoft.com/office/word/2010/wordprocessingShape">
                     <wps:wsp>
-                      <wps:cNvSpPr txBox="1"/>
+                      <wps:cNvSpPr/>
                       <wps:spPr>
                         <a:xfrm>
                           <a:off x="0" y="0"/>
@@ -2222,28 +2490,35 @@
                           <a:noFill/>
                         </a:ln>
                       </wps:spPr>
+                      <wps:style>
+                        <a:lnRef idx="0"/>
+                        <a:fillRef idx="0"/>
+                        <a:effectRef idx="0"/>
+                        <a:fontRef idx="minor"/>
+                      </wps:style>
                       <wps:txbx>
                         <w:txbxContent>
                           <w:p>
                             <w:pPr>
-                              <w:overflowPunct w:val="false"/>
-                              <w:spacing w:before="0" w:after="0" w:lineRule="auto" w:line="240"/>
-                              <w:ind w:hanging="0"/>
+                              <w:pStyle w:val="Style21"/>
+                              <w:overflowPunct w:val="true"/>
+                              <w:spacing w:lineRule="auto" w:line="240" w:before="0" w:after="0"/>
+                              <w:ind w:left="0" w:right="0" w:hanging="0"/>
                               <w:jc w:val="left"/>
                               <w:rPr/>
                             </w:pPr>
                             <w:r>
                               <w:rPr>
+                                <w:rFonts w:cs="" w:ascii="Calibri" w:hAnsi="Calibri" w:asciiTheme="minorHAnsi" w:cstheme="minorBidi" w:hAnsiTheme="minorHAnsi"/>
                                 <w:sz w:val="22"/>
                                 <w:szCs w:val="22"/>
-                                <w:rFonts w:ascii="Calibri" w:hAnsi="Calibri" w:asciiTheme="minorHAnsi" w:cstheme="minorBidi" w:hAnsiTheme="minorHAnsi"/>
                               </w:rPr>
                               <w:t>1</w:t>
                             </w:r>
                           </w:p>
                         </w:txbxContent>
                       </wps:txbx>
-                      <wps:bodyPr wrap="square" lIns="0" rIns="0" tIns="0" bIns="0" anchor="t">
+                      <wps:bodyPr lIns="0" rIns="0" tIns="0" bIns="0" anchor="t">
                         <a:noAutofit/>
                       </wps:bodyPr>
                     </wps:wsp>
@@ -2254,43 +2529,40 @@
           </mc:Choice>
           <mc:Fallback>
             <w:pict>
-              <v:shapetype id="_x0000_t202" coordsize="21600,21600" o:spt="202" path="m,l,21600l21600,21600l21600,xe">
-                <v:stroke joinstyle="miter"/>
-                <v:path gradientshapeok="t" o:connecttype="rect"/>
-              </v:shapetype>
-              <v:shape id="shape_0" ID="Врезка 1" stroked="f" o:allowincell="f" style="position:absolute;margin-left:93.9pt;margin-top:129.25pt;width:49.9pt;height:49.9pt;mso-wrap-style:square;v-text-anchor:top" type="_x0000_t202">
+              <v:rect id="shape_0" ID="Врезка 1" path="m0,0l-2147483645,0l-2147483645,-2147483646l0,-2147483646xe" stroked="f" o:allowincell="f" style="position:absolute;margin-left:93.9pt;margin-top:129.25pt;width:49.9pt;height:49.9pt;mso-wrap-style:square;v-text-anchor:top">
+                <v:fill o:detectmouseclick="t" on="false"/>
+                <v:stroke color="#3465a4" joinstyle="round" endcap="flat"/>
                 <v:textbox>
                   <w:txbxContent>
                     <w:p>
                       <w:pPr>
-                        <w:overflowPunct w:val="false"/>
-                        <w:spacing w:before="0" w:after="0" w:lineRule="auto" w:line="240"/>
-                        <w:ind w:hanging="0"/>
+                        <w:pStyle w:val="Style21"/>
+                        <w:overflowPunct w:val="true"/>
+                        <w:spacing w:lineRule="auto" w:line="240" w:before="0" w:after="0"/>
+                        <w:ind w:left="0" w:right="0" w:hanging="0"/>
                         <w:jc w:val="left"/>
                         <w:rPr/>
                       </w:pPr>
                       <w:r>
                         <w:rPr>
+                          <w:rFonts w:cs="" w:ascii="Calibri" w:hAnsi="Calibri" w:asciiTheme="minorHAnsi" w:cstheme="minorBidi" w:hAnsiTheme="minorHAnsi"/>
                           <w:sz w:val="22"/>
                           <w:szCs w:val="22"/>
-                          <w:rFonts w:ascii="Calibri" w:hAnsi="Calibri" w:asciiTheme="minorHAnsi" w:cstheme="minorBidi" w:hAnsiTheme="minorHAnsi"/>
                         </w:rPr>
                         <w:t>1</w:t>
                       </w:r>
                     </w:p>
                   </w:txbxContent>
                 </v:textbox>
-                <v:fill o:detectmouseclick="t" on="false"/>
-                <v:stroke color="#3465a4" joinstyle="round" endcap="flat"/>
                 <w10:wrap type="none"/>
-              </v:shape>
+              </v:rect>
             </w:pict>
           </mc:Fallback>
         </mc:AlternateContent>
         <mc:AlternateContent>
           <mc:Choice Requires="wps">
             <w:drawing>
-              <wp:anchor behindDoc="0" distT="0" distB="0" distL="0" distR="0" simplePos="0" locked="0" layoutInCell="1" allowOverlap="1" relativeHeight="15">
+              <wp:anchor behindDoc="0" distT="9525" distB="9525" distL="8890" distR="9525" simplePos="0" locked="0" layoutInCell="1" allowOverlap="1" relativeHeight="16">
                 <wp:simplePos x="0" y="0"/>
                 <wp:positionH relativeFrom="column">
                   <wp:posOffset>1277620</wp:posOffset>
@@ -2301,7 +2573,7 @@
                 <wp:extent cx="435610" cy="495935"/>
                 <wp:effectExtent l="8890" t="9525" r="9525" b="9525"/>
                 <wp:wrapNone/>
-                <wp:docPr id="13" name="Фигура 3"/>
+                <wp:docPr id="14" name="Фигура 3"/>
                 <a:graphic xmlns:a="http://schemas.openxmlformats.org/drawingml/2006/main">
                   <a:graphicData uri="http://schemas.microsoft.com/office/word/2010/wordprocessingShape">
                     <wps:wsp>
@@ -2366,19 +2638,13 @@
             </w:drawing>
           </mc:Choice>
           <mc:Fallback>
-            <w:pict>
-              <v:roundrect id="shape_0" ID="Фигура 3" stroked="t" o:allowincell="f" style="position:absolute;margin-left:100.6pt;margin-top:30.15pt;width:34.25pt;height:39pt;mso-wrap-style:none;v-text-anchor:middle">
-                <v:fill o:detectmouseclick="t" on="false"/>
-                <v:stroke color="purple" weight="17640" dashstyle="longdash" joinstyle="round" endcap="round"/>
-                <w10:wrap type="none"/>
-              </v:roundrect>
-            </w:pict>
+            <w:pict/>
           </mc:Fallback>
         </mc:AlternateContent>
         <mc:AlternateContent>
           <mc:Choice Requires="wps">
             <w:drawing>
-              <wp:anchor behindDoc="0" distT="0" distB="0" distL="0" distR="0" simplePos="0" locked="0" layoutInCell="1" allowOverlap="1" relativeHeight="16">
+              <wp:anchor behindDoc="0" distT="8890" distB="9525" distL="9525" distR="8890" simplePos="0" locked="0" layoutInCell="1" allowOverlap="1" relativeHeight="17">
                 <wp:simplePos x="0" y="0"/>
                 <wp:positionH relativeFrom="column">
                   <wp:posOffset>1713230</wp:posOffset>
@@ -2389,7 +2655,7 @@
                 <wp:extent cx="676275" cy="241300"/>
                 <wp:effectExtent l="9525" t="8890" r="8890" b="9525"/>
                 <wp:wrapNone/>
-                <wp:docPr id="14" name="Фигура 4"/>
+                <wp:docPr id="15" name="Фигура 4"/>
                 <a:graphic xmlns:a="http://schemas.openxmlformats.org/drawingml/2006/main">
                   <a:graphicData uri="http://schemas.microsoft.com/office/word/2010/wordprocessingShape">
                     <wps:wsp>
@@ -2427,19 +2693,13 @@
             </w:drawing>
           </mc:Choice>
           <mc:Fallback>
-            <w:pict>
-              <v:roundrect id="shape_0" ID="Фигура 4" stroked="t" o:allowincell="f" style="position:absolute;margin-left:134.9pt;margin-top:50.2pt;width:53.2pt;height:18.95pt;mso-wrap-style:none;v-text-anchor:middle">
-                <v:fill o:detectmouseclick="t" on="false"/>
-                <v:stroke color="purple" weight="17640" dashstyle="longdash" joinstyle="round" endcap="round"/>
-                <w10:wrap type="none"/>
-              </v:roundrect>
-            </w:pict>
+            <w:pict/>
           </mc:Fallback>
         </mc:AlternateContent>
         <mc:AlternateContent>
           <mc:Choice Requires="wps">
             <w:drawing>
-              <wp:anchor behindDoc="0" distT="0" distB="0" distL="0" distR="0" simplePos="0" locked="0" layoutInCell="1" allowOverlap="1" relativeHeight="17">
+              <wp:anchor behindDoc="0" distT="0" distB="0" distL="0" distR="0" simplePos="0" locked="0" layoutInCell="1" allowOverlap="1" relativeHeight="18">
                 <wp:simplePos x="0" y="0"/>
                 <wp:positionH relativeFrom="column">
                   <wp:posOffset>1342390</wp:posOffset>
@@ -2450,11 +2710,11 @@
                 <wp:extent cx="634365" cy="634365"/>
                 <wp:effectExtent l="0" t="0" r="0" b="0"/>
                 <wp:wrapNone/>
-                <wp:docPr id="15" name="Врезка 2"/>
+                <wp:docPr id="16" name="Врезка 2"/>
                 <a:graphic xmlns:a="http://schemas.openxmlformats.org/drawingml/2006/main">
                   <a:graphicData uri="http://schemas.microsoft.com/office/word/2010/wordprocessingShape">
                     <wps:wsp>
-                      <wps:cNvSpPr txBox="1"/>
+                      <wps:cNvSpPr/>
                       <wps:spPr>
                         <a:xfrm>
                           <a:off x="0" y="0"/>
@@ -2468,28 +2728,35 @@
                           <a:noFill/>
                         </a:ln>
                       </wps:spPr>
+                      <wps:style>
+                        <a:lnRef idx="0"/>
+                        <a:fillRef idx="0"/>
+                        <a:effectRef idx="0"/>
+                        <a:fontRef idx="minor"/>
+                      </wps:style>
                       <wps:txbx>
                         <w:txbxContent>
                           <w:p>
                             <w:pPr>
-                              <w:overflowPunct w:val="false"/>
-                              <w:spacing w:before="0" w:after="0" w:lineRule="auto" w:line="240"/>
-                              <w:ind w:hanging="0"/>
+                              <w:pStyle w:val="Style21"/>
+                              <w:overflowPunct w:val="true"/>
+                              <w:spacing w:lineRule="auto" w:line="240" w:before="0" w:after="0"/>
+                              <w:ind w:left="0" w:right="0" w:hanging="0"/>
                               <w:jc w:val="left"/>
                               <w:rPr/>
                             </w:pPr>
                             <w:r>
                               <w:rPr>
+                                <w:rFonts w:cs="" w:ascii="Calibri" w:hAnsi="Calibri" w:asciiTheme="minorHAnsi" w:cstheme="minorBidi" w:hAnsiTheme="minorHAnsi"/>
                                 <w:sz w:val="22"/>
                                 <w:szCs w:val="22"/>
-                                <w:rFonts w:ascii="Calibri" w:hAnsi="Calibri" w:asciiTheme="minorHAnsi" w:cstheme="minorBidi" w:hAnsiTheme="minorHAnsi"/>
                               </w:rPr>
                               <w:t>2</w:t>
                             </w:r>
                           </w:p>
                         </w:txbxContent>
                       </wps:txbx>
-                      <wps:bodyPr wrap="square" lIns="0" rIns="0" tIns="0" bIns="0" anchor="t">
+                      <wps:bodyPr lIns="0" rIns="0" tIns="0" bIns="0" anchor="t">
                         <a:noAutofit/>
                       </wps:bodyPr>
                     </wps:wsp>
@@ -2500,37 +2767,671 @@
           </mc:Choice>
           <mc:Fallback>
             <w:pict>
-              <v:shape id="shape_0" ID="Врезка 2" stroked="f" o:allowincell="f" style="position:absolute;margin-left:105.7pt;margin-top:15.8pt;width:49.9pt;height:49.9pt;mso-wrap-style:square;v-text-anchor:top" type="_x0000_t202">
+              <v:rect id="shape_0" ID="Врезка 2" path="m0,0l-2147483645,0l-2147483645,-2147483646l0,-2147483646xe" stroked="f" o:allowincell="f" style="position:absolute;margin-left:105.7pt;margin-top:15.8pt;width:49.9pt;height:49.9pt;mso-wrap-style:square;v-text-anchor:top">
+                <v:fill o:detectmouseclick="t" on="false"/>
+                <v:stroke color="#3465a4" joinstyle="round" endcap="flat"/>
                 <v:textbox>
                   <w:txbxContent>
                     <w:p>
                       <w:pPr>
-                        <w:overflowPunct w:val="false"/>
-                        <w:spacing w:before="0" w:after="0" w:lineRule="auto" w:line="240"/>
-                        <w:ind w:hanging="0"/>
+                        <w:pStyle w:val="Style21"/>
+                        <w:overflowPunct w:val="true"/>
+                        <w:spacing w:lineRule="auto" w:line="240" w:before="0" w:after="0"/>
+                        <w:ind w:left="0" w:right="0" w:hanging="0"/>
                         <w:jc w:val="left"/>
                         <w:rPr/>
                       </w:pPr>
                       <w:r>
                         <w:rPr>
+                          <w:rFonts w:cs="" w:ascii="Calibri" w:hAnsi="Calibri" w:asciiTheme="minorHAnsi" w:cstheme="minorBidi" w:hAnsiTheme="minorHAnsi"/>
                           <w:sz w:val="22"/>
                           <w:szCs w:val="22"/>
-                          <w:rFonts w:ascii="Calibri" w:hAnsi="Calibri" w:asciiTheme="minorHAnsi" w:cstheme="minorBidi" w:hAnsiTheme="minorHAnsi"/>
                         </w:rPr>
                         <w:t>2</w:t>
                       </w:r>
                     </w:p>
                   </w:txbxContent>
                 </v:textbox>
-                <v:fill o:detectmouseclick="t" on="false"/>
-                <v:stroke color="#3465a4" joinstyle="round" endcap="flat"/>
                 <w10:wrap type="none"/>
-              </v:shape>
+              </v:rect>
             </w:pict>
           </mc:Fallback>
         </mc:AlternateContent>
+      </w:r>
+      <w:r>
+        <w:rPr>
+          <w:sz w:val="24"/>
+          <w:szCs w:val="24"/>
+        </w:rPr>
+        <w:t>Структурная схема 8086 процессора</w:t>
+      </w:r>
+    </w:p>
+    <w:p>
+      <w:pPr>
+        <w:pStyle w:val="Normal"/>
+        <w:widowControl/>
+        <w:suppressAutoHyphens w:val="true"/>
+        <w:bidi w:val="0"/>
+        <w:spacing w:lineRule="auto" w:line="259" w:before="0" w:after="160"/>
+        <w:ind w:left="0" w:right="0" w:firstLine="737"/>
+        <w:jc w:val="both"/>
+        <w:rPr>
+          <w:sz w:val="24"/>
+          <w:szCs w:val="24"/>
+        </w:rPr>
+      </w:pPr>
+      <w:r>
+        <w:rPr>
+          <w:sz w:val="24"/>
+          <w:szCs w:val="24"/>
+        </w:rPr>
+        <w:t xml:space="preserve">Данный процессор 16 разрядный то есть шина данных и адреса 16 разрядные.  </w:t>
+      </w:r>
+    </w:p>
+    <w:p>
+      <w:pPr>
+        <w:pStyle w:val="Normal"/>
+        <w:widowControl/>
+        <w:tabs>
+          <w:tab w:val="clear" w:pos="708"/>
+          <w:tab w:val="left" w:pos="720" w:leader="none"/>
+        </w:tabs>
+        <w:suppressAutoHyphens w:val="true"/>
+        <w:bidi w:val="0"/>
+        <w:spacing w:lineRule="auto" w:line="259" w:before="0" w:after="160"/>
+        <w:ind w:left="0" w:right="0" w:firstLine="737"/>
+        <w:jc w:val="both"/>
+        <w:rPr>
+          <w:sz w:val="24"/>
+          <w:szCs w:val="24"/>
+        </w:rPr>
+      </w:pPr>
+      <w:r>
+        <w:rPr>
+          <w:sz w:val="24"/>
+          <w:szCs w:val="24"/>
+          <w:lang w:val="ru-RU"/>
+        </w:rPr>
+        <w:t>Очередь команд — небольшой участок памяти в которой может поместиться какое то количество команд, команды поступают из оперативной памяти.</w:t>
+      </w:r>
+    </w:p>
+    <w:p>
+      <w:pPr>
+        <w:pStyle w:val="Normal"/>
+        <w:widowControl/>
+        <w:suppressAutoHyphens w:val="true"/>
+        <w:bidi w:val="0"/>
+        <w:spacing w:lineRule="auto" w:line="259" w:before="0" w:after="160"/>
+        <w:ind w:left="0" w:right="0" w:firstLine="737"/>
+        <w:jc w:val="both"/>
+        <w:rPr>
+          <w:sz w:val="24"/>
+          <w:szCs w:val="24"/>
+        </w:rPr>
+      </w:pPr>
+      <w:r>
+        <w:rPr>
+          <w:sz w:val="24"/>
+          <w:szCs w:val="24"/>
+          <w:lang w:val="ru-RU"/>
+        </w:rPr>
+        <w:t xml:space="preserve">На схеме синим цветом выделены регистры: </w:t>
+      </w:r>
+      <w:r>
+        <w:rPr>
+          <w:sz w:val="24"/>
+          <w:szCs w:val="24"/>
+          <w:lang w:val="en-US"/>
+        </w:rPr>
+        <w:t>Ron</w:t>
+      </w:r>
+      <w:r>
+        <w:rPr>
+          <w:sz w:val="24"/>
+          <w:szCs w:val="24"/>
+          <w:lang w:val="ru-RU"/>
+        </w:rPr>
+        <w:t>(общего назначения)</w:t>
+      </w:r>
+      <w:r>
+        <w:rPr>
+          <w:sz w:val="24"/>
+          <w:szCs w:val="24"/>
+          <w:lang w:val="en-US"/>
+        </w:rPr>
+        <w:t xml:space="preserve"> </w:t>
+      </w:r>
+      <w:r>
+        <w:rPr>
+          <w:sz w:val="24"/>
+          <w:szCs w:val="24"/>
+          <w:lang w:val="ru-RU"/>
+        </w:rPr>
+        <w:t>и специального назначения.</w:t>
+      </w:r>
+    </w:p>
+    <w:p>
+      <w:pPr>
+        <w:pStyle w:val="Normal"/>
+        <w:widowControl/>
+        <w:suppressAutoHyphens w:val="true"/>
+        <w:bidi w:val="0"/>
+        <w:spacing w:lineRule="auto" w:line="259" w:before="0" w:after="160"/>
+        <w:ind w:left="1020" w:right="0" w:hanging="283"/>
+        <w:jc w:val="both"/>
+        <w:rPr>
+          <w:sz w:val="24"/>
+          <w:szCs w:val="24"/>
+        </w:rPr>
+      </w:pPr>
+      <w:r>
+        <w:rPr>
+          <w:sz w:val="24"/>
+          <w:szCs w:val="24"/>
+          <w:lang w:val="ru-RU"/>
+        </w:rPr>
+        <w:t xml:space="preserve">1. </w:t>
+      </w:r>
+      <w:r>
+        <w:rPr>
+          <w:sz w:val="24"/>
+          <w:szCs w:val="24"/>
+          <w:lang w:val="en-US"/>
+        </w:rPr>
+        <w:t xml:space="preserve">Ron – </w:t>
+      </w:r>
+      <w:r>
+        <w:rPr>
+          <w:sz w:val="24"/>
+          <w:szCs w:val="24"/>
+          <w:lang w:val="ru-RU"/>
+        </w:rPr>
+        <w:t>ячейки памяти определенной разрядности в нашем случае 16 разрядные у которых есть имена. Имена нужны для обращения к ним то есть не через адрес а через имя. Имена это номера машинных конструкций.</w:t>
+      </w:r>
+    </w:p>
+    <w:p>
+      <w:pPr>
+        <w:pStyle w:val="Normal"/>
+        <w:widowControl/>
+        <w:suppressAutoHyphens w:val="true"/>
+        <w:bidi w:val="0"/>
+        <w:spacing w:lineRule="auto" w:line="259" w:before="0" w:after="160"/>
+        <w:ind w:left="1020" w:right="0" w:hanging="0"/>
+        <w:jc w:val="both"/>
+        <w:rPr>
+          <w:sz w:val="24"/>
+          <w:szCs w:val="24"/>
+        </w:rPr>
+      </w:pPr>
+      <w:r>
+        <w:rPr>
+          <w:sz w:val="24"/>
+          <w:szCs w:val="24"/>
+          <w:lang w:val="en-US"/>
+        </w:rPr>
+        <w:t xml:space="preserve">AX, CX, BX, DX – </w:t>
+      </w:r>
+      <w:r>
+        <w:rPr>
+          <w:sz w:val="24"/>
+          <w:szCs w:val="24"/>
+          <w:lang w:val="ru-RU"/>
+        </w:rPr>
+        <w:t xml:space="preserve">это регистры в которых хранятся 2 байта есть возможность обращаться к старшему или младшему байту, для этого надо в место </w:t>
+      </w:r>
+      <w:r>
+        <w:rPr>
+          <w:sz w:val="24"/>
+          <w:szCs w:val="24"/>
+          <w:lang w:val="en-US"/>
+        </w:rPr>
+        <w:t xml:space="preserve">X </w:t>
+      </w:r>
+      <w:r>
+        <w:rPr>
+          <w:sz w:val="24"/>
+          <w:szCs w:val="24"/>
+          <w:lang w:val="ru-RU"/>
+        </w:rPr>
+        <w:t>указать</w:t>
+      </w:r>
+      <w:r>
+        <w:rPr>
+          <w:sz w:val="24"/>
+          <w:szCs w:val="24"/>
+          <w:lang w:val="en-US"/>
+        </w:rPr>
+        <w:t xml:space="preserve"> H – </w:t>
+      </w:r>
+      <w:r>
+        <w:rPr>
+          <w:sz w:val="24"/>
+          <w:szCs w:val="24"/>
+          <w:lang w:val="ru-RU"/>
+        </w:rPr>
+        <w:t xml:space="preserve">старший или </w:t>
+      </w:r>
+      <w:r>
+        <w:rPr>
+          <w:sz w:val="24"/>
+          <w:szCs w:val="24"/>
+          <w:lang w:val="en-US"/>
+        </w:rPr>
+        <w:t xml:space="preserve">L – </w:t>
+      </w:r>
+      <w:r>
+        <w:rPr>
+          <w:sz w:val="24"/>
+          <w:szCs w:val="24"/>
+          <w:lang w:val="ru-RU"/>
+        </w:rPr>
+        <w:t>младший. В данных регистрах хранятся операнды.</w:t>
+      </w:r>
+    </w:p>
+    <w:p>
+      <w:pPr>
+        <w:pStyle w:val="Normal"/>
+        <w:widowControl/>
+        <w:suppressAutoHyphens w:val="true"/>
+        <w:bidi w:val="0"/>
+        <w:spacing w:lineRule="auto" w:line="259" w:before="0" w:after="160"/>
+        <w:ind w:left="1020" w:right="0" w:hanging="0"/>
+        <w:jc w:val="both"/>
+        <w:rPr>
+          <w:sz w:val="24"/>
+          <w:szCs w:val="24"/>
+        </w:rPr>
+      </w:pPr>
+      <w:r>
+        <w:rPr>
+          <w:sz w:val="24"/>
+          <w:szCs w:val="24"/>
+          <w:lang w:val="en-US"/>
+        </w:rPr>
+        <w:t xml:space="preserve">SP, BP – </w:t>
+      </w:r>
+      <w:r>
+        <w:rPr>
+          <w:sz w:val="24"/>
+          <w:szCs w:val="24"/>
+          <w:lang w:val="ru-RU"/>
+        </w:rPr>
+        <w:t>регистры для работ со стеком. Стек — структура данных в виде очереди.</w:t>
+      </w:r>
+    </w:p>
+    <w:p>
+      <w:pPr>
+        <w:pStyle w:val="Normal"/>
+        <w:widowControl/>
+        <w:suppressAutoHyphens w:val="true"/>
+        <w:bidi w:val="0"/>
+        <w:spacing w:lineRule="auto" w:line="259" w:before="0" w:after="160"/>
+        <w:ind w:left="1020" w:right="0" w:hanging="0"/>
+        <w:jc w:val="both"/>
+        <w:rPr>
+          <w:sz w:val="24"/>
+          <w:szCs w:val="24"/>
+        </w:rPr>
+      </w:pPr>
+      <w:r>
+        <w:rPr>
+          <w:sz w:val="24"/>
+          <w:szCs w:val="24"/>
+          <w:lang w:val="en-US"/>
+        </w:rPr>
+        <w:t xml:space="preserve">SI, DI – </w:t>
+      </w:r>
+      <w:r>
+        <w:rPr>
+          <w:sz w:val="24"/>
+          <w:szCs w:val="24"/>
+          <w:lang w:val="ru-RU"/>
+        </w:rPr>
+        <w:t>индексные регистры</w:t>
+      </w:r>
+    </w:p>
+    <w:p>
+      <w:pPr>
+        <w:pStyle w:val="Normal"/>
+        <w:widowControl/>
+        <w:suppressAutoHyphens w:val="true"/>
+        <w:bidi w:val="0"/>
+        <w:spacing w:lineRule="auto" w:line="259" w:before="0" w:after="160"/>
+        <w:ind w:left="0" w:right="0" w:firstLine="680"/>
+        <w:jc w:val="both"/>
+        <w:rPr>
+          <w:sz w:val="24"/>
+          <w:szCs w:val="24"/>
+        </w:rPr>
+      </w:pPr>
+      <w:r>
+        <w:rPr>
+          <w:sz w:val="24"/>
+          <w:szCs w:val="24"/>
+          <w:lang w:val="en-US"/>
+        </w:rPr>
+        <w:t xml:space="preserve">F – </w:t>
+      </w:r>
+      <w:r>
+        <w:rPr>
+          <w:sz w:val="24"/>
+          <w:szCs w:val="24"/>
+          <w:lang w:val="ru-RU"/>
+        </w:rPr>
+        <w:t>регистр флагов нужен для того что бы проверить корректно завершилась предыдущая машинная инструкция.</w:t>
+      </w:r>
+    </w:p>
+    <w:p>
+      <w:pPr>
+        <w:pStyle w:val="Normal"/>
+        <w:widowControl/>
+        <w:suppressAutoHyphens w:val="true"/>
+        <w:bidi w:val="0"/>
+        <w:spacing w:lineRule="auto" w:line="259" w:before="0" w:after="160"/>
+        <w:ind w:left="1020" w:right="0" w:hanging="340"/>
+        <w:jc w:val="both"/>
+        <w:rPr>
+          <w:sz w:val="24"/>
+          <w:szCs w:val="24"/>
+        </w:rPr>
+      </w:pPr>
+      <w:r>
+        <w:rPr>
+          <w:sz w:val="24"/>
+          <w:szCs w:val="24"/>
+          <w:lang w:val="ru-RU"/>
+        </w:rPr>
+        <w:t>2. Специального назначения хранится начало программы. Позволяют структурировать программу в памяти корректно. Разделяет программу на отдельные сегменты</w:t>
+      </w:r>
+      <w:r>
+        <w:rPr>
+          <w:sz w:val="24"/>
+          <w:szCs w:val="24"/>
+          <w:lang w:val="en-US"/>
+        </w:rPr>
+        <w:t xml:space="preserve">: </w:t>
+      </w:r>
+      <w:r>
+        <w:rPr>
+          <w:sz w:val="24"/>
+          <w:szCs w:val="24"/>
+          <w:lang w:val="ru-RU"/>
+        </w:rPr>
+        <w:t>кода, данных и стека.</w:t>
+      </w:r>
+    </w:p>
+    <w:p>
+      <w:pPr>
+        <w:pStyle w:val="Normal"/>
+        <w:widowControl/>
+        <w:suppressAutoHyphens w:val="true"/>
+        <w:bidi w:val="0"/>
+        <w:spacing w:lineRule="auto" w:line="259" w:before="0" w:after="160"/>
+        <w:ind w:left="1020" w:right="0" w:hanging="0"/>
+        <w:jc w:val="both"/>
+        <w:rPr>
+          <w:sz w:val="24"/>
+          <w:szCs w:val="24"/>
+        </w:rPr>
+      </w:pPr>
+      <w:r>
+        <w:rPr>
+          <w:sz w:val="24"/>
+          <w:szCs w:val="24"/>
+          <w:lang w:val="en-US"/>
+        </w:rPr>
+        <w:t xml:space="preserve">CS - </w:t>
+      </w:r>
+      <w:r>
+        <w:rPr>
+          <w:sz w:val="24"/>
+          <w:szCs w:val="24"/>
+          <w:lang w:val="ru-RU"/>
+        </w:rPr>
+        <w:t xml:space="preserve">сегмент где хранятся только машинные инструкции которые нужно выполнить, </w:t>
+      </w:r>
+    </w:p>
+    <w:p>
+      <w:pPr>
+        <w:pStyle w:val="Normal"/>
+        <w:widowControl/>
+        <w:suppressAutoHyphens w:val="true"/>
+        <w:bidi w:val="0"/>
+        <w:spacing w:lineRule="auto" w:line="259" w:before="0" w:after="160"/>
+        <w:ind w:left="1020" w:right="0" w:hanging="0"/>
+        <w:jc w:val="both"/>
+        <w:rPr>
+          <w:sz w:val="24"/>
+          <w:szCs w:val="24"/>
+        </w:rPr>
+      </w:pPr>
+      <w:r>
+        <w:rPr>
+          <w:sz w:val="24"/>
+          <w:szCs w:val="24"/>
+          <w:lang w:val="en-US"/>
+        </w:rPr>
+        <w:t xml:space="preserve">DS - </w:t>
+      </w:r>
+      <w:r>
+        <w:rPr>
+          <w:sz w:val="24"/>
+          <w:szCs w:val="24"/>
+          <w:lang w:val="ru-RU"/>
+        </w:rPr>
+        <w:t xml:space="preserve">сегменте данных расположены переменные, </w:t>
+      </w:r>
+    </w:p>
+    <w:p>
+      <w:pPr>
+        <w:pStyle w:val="Normal"/>
+        <w:widowControl/>
+        <w:suppressAutoHyphens w:val="true"/>
+        <w:bidi w:val="0"/>
+        <w:spacing w:lineRule="auto" w:line="259" w:before="0" w:after="160"/>
+        <w:ind w:left="1020" w:right="0" w:hanging="0"/>
+        <w:jc w:val="both"/>
+        <w:rPr>
+          <w:sz w:val="24"/>
+          <w:szCs w:val="24"/>
+        </w:rPr>
+      </w:pPr>
+      <w:r>
+        <w:rPr>
+          <w:sz w:val="24"/>
+          <w:szCs w:val="24"/>
+          <w:lang w:val="en-US"/>
+        </w:rPr>
+        <w:t xml:space="preserve">SS - </w:t>
+      </w:r>
+      <w:r>
+        <w:rPr>
+          <w:sz w:val="24"/>
+          <w:szCs w:val="24"/>
+          <w:lang w:val="ru-RU"/>
+        </w:rPr>
+        <w:t>сегмент стека</w:t>
+      </w:r>
+      <w:r>
+        <w:rPr>
+          <w:sz w:val="24"/>
+          <w:szCs w:val="24"/>
+          <w:lang w:val="en-US"/>
+        </w:rPr>
+        <w:t xml:space="preserve"> </w:t>
+      </w:r>
+      <w:r>
+        <w:rPr>
+          <w:sz w:val="24"/>
+          <w:szCs w:val="24"/>
+          <w:lang w:val="ru-RU"/>
+        </w:rPr>
+        <w:t>хранит информацию необходимую для выполнения функции.</w:t>
+      </w:r>
+    </w:p>
+    <w:p>
+      <w:pPr>
+        <w:pStyle w:val="Normal"/>
+        <w:widowControl/>
+        <w:suppressAutoHyphens w:val="true"/>
+        <w:bidi w:val="0"/>
+        <w:spacing w:lineRule="auto" w:line="259" w:before="0" w:after="160"/>
+        <w:ind w:left="1020" w:right="0" w:hanging="0"/>
+        <w:jc w:val="both"/>
+        <w:rPr>
+          <w:sz w:val="24"/>
+          <w:szCs w:val="24"/>
+        </w:rPr>
+      </w:pPr>
+      <w:r>
+        <w:rPr>
+          <w:sz w:val="24"/>
+          <w:szCs w:val="24"/>
+          <w:lang w:val="en-US"/>
+        </w:rPr>
+        <w:t xml:space="preserve">ES – </w:t>
+      </w:r>
+      <w:r>
+        <w:rPr>
+          <w:sz w:val="24"/>
+          <w:szCs w:val="24"/>
+          <w:lang w:val="ru-RU"/>
+        </w:rPr>
+        <w:t>дополнительный сегмент</w:t>
+      </w:r>
+    </w:p>
+    <w:p>
+      <w:pPr>
+        <w:pStyle w:val="Normal"/>
+        <w:widowControl/>
+        <w:suppressAutoHyphens w:val="true"/>
+        <w:bidi w:val="0"/>
+        <w:spacing w:lineRule="auto" w:line="259" w:before="0" w:after="160"/>
+        <w:ind w:left="1020" w:right="0" w:hanging="0"/>
+        <w:jc w:val="both"/>
+        <w:rPr>
+          <w:sz w:val="24"/>
+          <w:szCs w:val="24"/>
+        </w:rPr>
+      </w:pPr>
+      <w:r>
+        <w:rPr>
+          <w:sz w:val="24"/>
+          <w:szCs w:val="24"/>
+          <w:lang w:val="en-US"/>
+        </w:rPr>
+        <w:t xml:space="preserve">IP(instruction pointer) – </w:t>
+      </w:r>
+      <w:r>
+        <w:rPr>
+          <w:sz w:val="24"/>
+          <w:szCs w:val="24"/>
+          <w:lang w:val="ru-RU"/>
+        </w:rPr>
+        <w:t xml:space="preserve">хранит смещение </w:t>
+      </w:r>
+    </w:p>
+    <w:p>
+      <w:pPr>
+        <w:pStyle w:val="Normal"/>
+        <w:widowControl/>
+        <w:tabs>
+          <w:tab w:val="clear" w:pos="708"/>
+          <w:tab w:val="left" w:pos="738" w:leader="none"/>
+        </w:tabs>
+        <w:suppressAutoHyphens w:val="true"/>
+        <w:bidi w:val="0"/>
+        <w:spacing w:lineRule="auto" w:line="259" w:before="0" w:after="160"/>
+        <w:ind w:left="0" w:right="0" w:firstLine="737"/>
+        <w:jc w:val="both"/>
+        <w:rPr>
+          <w:sz w:val="24"/>
+          <w:szCs w:val="24"/>
+        </w:rPr>
+      </w:pPr>
+      <w:r>
+        <w:rPr>
+          <w:sz w:val="24"/>
+          <w:szCs w:val="24"/>
+          <w:lang w:val="ru-RU"/>
+        </w:rPr>
+        <w:t>Физический адрес — адрес в оперативной памяти (линейный) передается контролеру адреса</w:t>
+      </w:r>
+    </w:p>
+    <w:p>
+      <w:pPr>
+        <w:pStyle w:val="Normal"/>
+        <w:widowControl/>
+        <w:tabs>
+          <w:tab w:val="clear" w:pos="708"/>
+          <w:tab w:val="left" w:pos="738" w:leader="none"/>
+        </w:tabs>
+        <w:suppressAutoHyphens w:val="true"/>
+        <w:bidi w:val="0"/>
+        <w:spacing w:lineRule="auto" w:line="259" w:before="0" w:after="160"/>
+        <w:ind w:left="0" w:right="0" w:firstLine="737"/>
+        <w:jc w:val="both"/>
+        <w:rPr>
+          <w:sz w:val="24"/>
+          <w:szCs w:val="24"/>
+        </w:rPr>
+      </w:pPr>
+      <w:r>
+        <w:rPr>
+          <w:sz w:val="24"/>
+          <w:szCs w:val="24"/>
+          <w:lang w:val="ru-RU"/>
+        </w:rPr>
+        <w:t xml:space="preserve">Логический адрес - это комбинация начала сегмента и смещения  </w:t>
+      </w:r>
+    </w:p>
+    <w:p>
+      <w:pPr>
+        <w:pStyle w:val="Normal"/>
+        <w:widowControl/>
+        <w:tabs>
+          <w:tab w:val="clear" w:pos="708"/>
+          <w:tab w:val="left" w:pos="738" w:leader="none"/>
+        </w:tabs>
+        <w:suppressAutoHyphens w:val="true"/>
+        <w:bidi w:val="0"/>
+        <w:spacing w:lineRule="auto" w:line="259" w:before="0" w:after="160"/>
+        <w:ind w:left="0" w:right="0" w:firstLine="737"/>
+        <w:jc w:val="both"/>
+        <w:rPr>
+          <w:sz w:val="24"/>
+          <w:szCs w:val="24"/>
+        </w:rPr>
+      </w:pPr>
+      <w:r>
+        <w:rPr>
+          <w:sz w:val="24"/>
+          <w:szCs w:val="24"/>
+        </w:rPr>
+        <w:t>Сегменты нужны для того что бы процессор мог выполнить программу и что бы ему было проще идентифицировать данные переменные и машинные инструкции. И выполнять только машинные инструкции.</w:t>
+      </w:r>
+    </w:p>
+    <w:p>
+      <w:pPr>
+        <w:pStyle w:val="Normal"/>
+        <w:widowControl/>
+        <w:tabs>
+          <w:tab w:val="clear" w:pos="708"/>
+          <w:tab w:val="left" w:pos="738" w:leader="none"/>
+        </w:tabs>
+        <w:suppressAutoHyphens w:val="true"/>
+        <w:bidi w:val="0"/>
+        <w:spacing w:lineRule="auto" w:line="259" w:before="0" w:after="160"/>
+        <w:ind w:left="0" w:right="0" w:firstLine="737"/>
+        <w:jc w:val="both"/>
+        <w:rPr>
+          <w:sz w:val="24"/>
+          <w:szCs w:val="24"/>
+        </w:rPr>
+      </w:pPr>
+      <w:r>
         <w:drawing>
-          <wp:anchor behindDoc="0" distT="0" distB="0" distL="0" distR="0" simplePos="0" locked="0" layoutInCell="0" allowOverlap="1" relativeHeight="11">
+          <wp:anchor behindDoc="0" distT="0" distB="0" distL="0" distR="0" simplePos="0" locked="0" layoutInCell="0" allowOverlap="1" relativeHeight="20">
             <wp:simplePos x="0" y="0"/>
             <wp:positionH relativeFrom="column">
               <wp:align>center</wp:align>
@@ -2538,10 +3439,10 @@
             <wp:positionV relativeFrom="paragraph">
               <wp:posOffset>635</wp:posOffset>
             </wp:positionV>
-            <wp:extent cx="4685030" cy="2880995"/>
+            <wp:extent cx="3382645" cy="2435225"/>
             <wp:effectExtent l="0" t="0" r="0" b="0"/>
             <wp:wrapTopAndBottom/>
-            <wp:docPr id="16" name="Изображение9" descr=""/>
+            <wp:docPr id="17" name="Изображение10" descr=""/>
             <wp:cNvGraphicFramePr>
               <a:graphicFrameLocks xmlns:a="http://schemas.openxmlformats.org/drawingml/2006/main" noChangeAspect="1"/>
             </wp:cNvGraphicFramePr>
@@ -2549,13 +3450,13 @@
               <a:graphicData uri="http://schemas.openxmlformats.org/drawingml/2006/picture">
                 <pic:pic xmlns:pic="http://schemas.openxmlformats.org/drawingml/2006/picture">
                   <pic:nvPicPr>
-                    <pic:cNvPr id="16" name="Изображение9" descr=""/>
+                    <pic:cNvPr id="17" name="Изображение10" descr=""/>
                     <pic:cNvPicPr>
                       <a:picLocks noChangeAspect="1" noChangeArrowheads="1"/>
                     </pic:cNvPicPr>
                   </pic:nvPicPr>
                   <pic:blipFill>
-                    <a:blip r:embed="rId12"/>
+                    <a:blip r:embed="rId13"/>
                     <a:stretch>
                       <a:fillRect/>
                     </a:stretch>
@@ -2563,7 +3464,7 @@
                   <pic:spPr bwMode="auto">
                     <a:xfrm>
                       <a:off x="0" y="0"/>
-                      <a:ext cx="4685030" cy="2880995"/>
+                      <a:ext cx="3382645" cy="2435225"/>
                     </a:xfrm>
                     <a:prstGeom prst="rect">
                       <a:avLst/>
@@ -2576,33 +3477,46 @@
         </w:drawing>
       </w:r>
       <w:r>
-        <w:rPr/>
-        <w:t>Структурная схема 8086 процессора</w:t>
-      </w:r>
-    </w:p>
-    <w:p>
-      <w:pPr>
-        <w:pStyle w:val="Normal"/>
-        <w:widowControl/>
+        <w:rPr>
+          <w:sz w:val="24"/>
+          <w:szCs w:val="24"/>
+        </w:rPr>
+        <w:t xml:space="preserve">Кольца это просто абстракция. Номер кольца хранится в виде числа. </w:t>
+      </w:r>
+    </w:p>
+    <w:p>
+      <w:pPr>
+        <w:pStyle w:val="Normal"/>
+        <w:widowControl/>
+        <w:tabs>
+          <w:tab w:val="clear" w:pos="708"/>
+          <w:tab w:val="left" w:pos="738" w:leader="none"/>
+        </w:tabs>
         <w:suppressAutoHyphens w:val="true"/>
         <w:bidi w:val="0"/>
         <w:spacing w:lineRule="auto" w:line="259" w:before="0" w:after="160"/>
         <w:ind w:left="0" w:right="0" w:firstLine="737"/>
         <w:jc w:val="both"/>
-        <w:rPr/>
-      </w:pPr>
-      <w:r>
-        <w:rPr/>
-        <w:t xml:space="preserve">Данный процессор 16 разрядный то есть шина данных и адреса 16 разрядные.  </w:t>
-      </w:r>
-    </w:p>
-    <w:p>
-      <w:pPr>
-        <w:pStyle w:val="Normal"/>
-        <w:widowControl/>
-        <w:tabs>
-          <w:tab w:val="clear" w:pos="708"/>
-          <w:tab w:val="left" w:pos="720" w:leader="none"/>
+        <w:rPr>
+          <w:sz w:val="24"/>
+          <w:szCs w:val="24"/>
+        </w:rPr>
+      </w:pPr>
+      <w:r>
+        <w:rPr>
+          <w:sz w:val="24"/>
+          <w:szCs w:val="24"/>
+        </w:rPr>
+        <w:t>При создании сегмента программы мы присваиваем  ему число</w:t>
+      </w:r>
+    </w:p>
+    <w:p>
+      <w:pPr>
+        <w:pStyle w:val="Normal"/>
+        <w:widowControl/>
+        <w:tabs>
+          <w:tab w:val="clear" w:pos="708"/>
+          <w:tab w:val="left" w:pos="738" w:leader="none"/>
         </w:tabs>
         <w:suppressAutoHyphens w:val="true"/>
         <w:bidi w:val="0"/>
@@ -2610,488 +3524,125 @@
         <w:ind w:left="0" w:right="0" w:firstLine="737"/>
         <w:jc w:val="both"/>
         <w:rPr>
-          <w:lang w:val="ru-RU"/>
-        </w:rPr>
-      </w:pPr>
-      <w:r>
-        <w:rPr>
-          <w:lang w:val="ru-RU"/>
-        </w:rPr>
-        <w:t>Очередь команд — небольшой участок памяти в которой может поместиться какое то количество команд, команды поступают из оперативной памяти.</w:t>
-      </w:r>
-    </w:p>
-    <w:p>
-      <w:pPr>
-        <w:pStyle w:val="Normal"/>
-        <w:widowControl/>
+          <w:sz w:val="24"/>
+          <w:szCs w:val="24"/>
+        </w:rPr>
+      </w:pPr>
+      <w:r>
+        <w:rPr>
+          <w:sz w:val="24"/>
+          <w:szCs w:val="24"/>
+        </w:rPr>
+        <w:t>0 — Самая привилегированный уровень. Код на данном уровне может делать все что хочет и использовать любые ячейки памяти</w:t>
+      </w:r>
+    </w:p>
+    <w:p>
+      <w:pPr>
+        <w:pStyle w:val="Normal"/>
+        <w:widowControl/>
+        <w:tabs>
+          <w:tab w:val="clear" w:pos="708"/>
+          <w:tab w:val="left" w:pos="738" w:leader="none"/>
+        </w:tabs>
         <w:suppressAutoHyphens w:val="true"/>
         <w:bidi w:val="0"/>
         <w:spacing w:lineRule="auto" w:line="259" w:before="0" w:after="160"/>
         <w:ind w:left="0" w:right="0" w:firstLine="737"/>
         <w:jc w:val="both"/>
         <w:rPr>
-          <w:lang w:val="ru-RU"/>
-        </w:rPr>
-      </w:pPr>
-      <w:r>
-        <w:rPr>
-          <w:lang w:val="ru-RU"/>
-        </w:rPr>
-        <w:t>Н</w:t>
-      </w:r>
-      <w:r>
-        <w:rPr>
-          <w:lang w:val="ru-RU"/>
-        </w:rPr>
-        <w:t xml:space="preserve">а схеме синим цветом выделены регистры: </w:t>
-      </w:r>
-      <w:r>
-        <w:rPr>
-          <w:lang w:val="en-US"/>
-        </w:rPr>
-        <w:t>Ron</w:t>
-      </w:r>
-      <w:r>
-        <w:rPr>
-          <w:lang w:val="ru-RU"/>
-        </w:rPr>
-        <w:t>(общего назначения)</w:t>
-      </w:r>
-      <w:r>
-        <w:rPr>
-          <w:lang w:val="en-US"/>
-        </w:rPr>
-        <w:t xml:space="preserve"> </w:t>
-      </w:r>
-      <w:r>
-        <w:rPr>
-          <w:lang w:val="ru-RU"/>
-        </w:rPr>
-        <w:t>и специального назначения.</w:t>
-      </w:r>
-    </w:p>
-    <w:p>
-      <w:pPr>
-        <w:pStyle w:val="Normal"/>
-        <w:widowControl/>
+          <w:sz w:val="24"/>
+          <w:szCs w:val="24"/>
+        </w:rPr>
+      </w:pPr>
+      <w:r>
+        <w:rPr>
+          <w:sz w:val="24"/>
+          <w:szCs w:val="24"/>
+        </w:rPr>
+        <w:t>1 — Не может обращаться на 0 уровень но может на 2 и 3 чаще всего используется для драйверов</w:t>
+      </w:r>
+    </w:p>
+    <w:p>
+      <w:pPr>
+        <w:pStyle w:val="Normal"/>
+        <w:widowControl/>
+        <w:tabs>
+          <w:tab w:val="clear" w:pos="708"/>
+          <w:tab w:val="left" w:pos="738" w:leader="none"/>
+        </w:tabs>
         <w:suppressAutoHyphens w:val="true"/>
         <w:bidi w:val="0"/>
         <w:spacing w:lineRule="auto" w:line="259" w:before="0" w:after="160"/>
-        <w:ind w:left="1020" w:right="0" w:hanging="283"/>
-        <w:jc w:val="both"/>
-        <w:rPr>
-          <w:lang w:val="ru-RU"/>
-        </w:rPr>
-      </w:pPr>
-      <w:r>
-        <w:rPr>
-          <w:lang w:val="ru-RU"/>
-        </w:rPr>
-        <w:t xml:space="preserve">1. </w:t>
-      </w:r>
-      <w:r>
-        <w:rPr>
-          <w:lang w:val="en-US"/>
-        </w:rPr>
-        <w:t xml:space="preserve">Ron – </w:t>
-      </w:r>
-      <w:r>
-        <w:rPr>
-          <w:lang w:val="ru-RU"/>
-        </w:rPr>
-        <w:t>ячейки памяти определенной разрядности в нашем случае 16 разрядные у которых есть имена. Имена нужны для обращения к ним то есть не через адрес а через имя. Имена это номера машинных конструкций.</w:t>
-      </w:r>
-    </w:p>
-    <w:p>
-      <w:pPr>
-        <w:pStyle w:val="Normal"/>
-        <w:widowControl/>
+        <w:ind w:left="0" w:right="0" w:firstLine="737"/>
+        <w:jc w:val="both"/>
+        <w:rPr>
+          <w:sz w:val="24"/>
+          <w:szCs w:val="24"/>
+        </w:rPr>
+      </w:pPr>
+      <w:r>
+        <w:rPr>
+          <w:sz w:val="24"/>
+          <w:szCs w:val="24"/>
+        </w:rPr>
+        <w:t>2 — может обращаться на 2 и 3 уровень</w:t>
+      </w:r>
+    </w:p>
+    <w:p>
+      <w:pPr>
+        <w:pStyle w:val="Normal"/>
+        <w:widowControl/>
+        <w:tabs>
+          <w:tab w:val="clear" w:pos="708"/>
+          <w:tab w:val="left" w:pos="738" w:leader="none"/>
+        </w:tabs>
         <w:suppressAutoHyphens w:val="true"/>
         <w:bidi w:val="0"/>
         <w:spacing w:lineRule="auto" w:line="259" w:before="0" w:after="160"/>
-        <w:ind w:left="1020" w:right="0" w:hanging="0"/>
-        <w:jc w:val="both"/>
-        <w:rPr>
-          <w:lang w:val="en-US"/>
-        </w:rPr>
-      </w:pPr>
-      <w:r>
-        <w:rPr>
-          <w:lang w:val="en-US"/>
-        </w:rPr>
-        <w:t xml:space="preserve">AX, CX, BX, DX – </w:t>
-      </w:r>
-      <w:r>
-        <w:rPr>
-          <w:lang w:val="ru-RU"/>
-        </w:rPr>
-        <w:t xml:space="preserve">это регистры в которых хранятся 2 байта есть возможность обращаться к старшему или младшему байту, для этого надо в место </w:t>
-      </w:r>
-      <w:r>
-        <w:rPr>
-          <w:lang w:val="en-US"/>
-        </w:rPr>
-        <w:t xml:space="preserve">X </w:t>
-      </w:r>
-      <w:r>
-        <w:rPr>
-          <w:lang w:val="ru-RU"/>
-        </w:rPr>
-        <w:t>указать</w:t>
-      </w:r>
-      <w:r>
-        <w:rPr>
-          <w:lang w:val="en-US"/>
-        </w:rPr>
-        <w:t xml:space="preserve"> H – </w:t>
-      </w:r>
-      <w:r>
-        <w:rPr>
-          <w:lang w:val="ru-RU"/>
-        </w:rPr>
-        <w:t xml:space="preserve">старший или </w:t>
-      </w:r>
-      <w:r>
-        <w:rPr>
-          <w:lang w:val="en-US"/>
-        </w:rPr>
-        <w:t xml:space="preserve">L – </w:t>
-      </w:r>
-      <w:r>
-        <w:rPr>
-          <w:lang w:val="ru-RU"/>
-        </w:rPr>
-        <w:t>младший. В данных регистрах хранятся операнды.</w:t>
-      </w:r>
-    </w:p>
-    <w:p>
-      <w:pPr>
-        <w:pStyle w:val="Normal"/>
-        <w:widowControl/>
+        <w:ind w:left="0" w:right="0" w:firstLine="737"/>
+        <w:jc w:val="both"/>
+        <w:rPr>
+          <w:sz w:val="24"/>
+          <w:szCs w:val="24"/>
+        </w:rPr>
+      </w:pPr>
+      <w:r>
+        <w:rPr>
+          <w:sz w:val="24"/>
+          <w:szCs w:val="24"/>
+        </w:rPr>
+        <w:t>3 — Программы не могут обращаться к другим уровням и даже к другим программам на данном уровне</w:t>
+      </w:r>
+    </w:p>
+    <w:p>
+      <w:pPr>
+        <w:pStyle w:val="Normal"/>
+        <w:widowControl/>
+        <w:tabs>
+          <w:tab w:val="clear" w:pos="708"/>
+          <w:tab w:val="left" w:pos="738" w:leader="none"/>
+        </w:tabs>
         <w:suppressAutoHyphens w:val="true"/>
         <w:bidi w:val="0"/>
         <w:spacing w:lineRule="auto" w:line="259" w:before="0" w:after="160"/>
-        <w:ind w:left="1020" w:right="0" w:hanging="0"/>
-        <w:jc w:val="both"/>
-        <w:rPr>
-          <w:lang w:val="en-US"/>
-        </w:rPr>
-      </w:pPr>
-      <w:r>
-        <w:rPr>
-          <w:lang w:val="en-US"/>
-        </w:rPr>
-        <w:t xml:space="preserve">SP, BP – </w:t>
-      </w:r>
-      <w:r>
-        <w:rPr>
-          <w:lang w:val="ru-RU"/>
-        </w:rPr>
-        <w:t>регистры для работ со стеком. Стек — структура данных в виде очереди.</w:t>
-      </w:r>
-    </w:p>
-    <w:p>
-      <w:pPr>
-        <w:pStyle w:val="Normal"/>
-        <w:widowControl/>
-        <w:suppressAutoHyphens w:val="true"/>
-        <w:bidi w:val="0"/>
-        <w:spacing w:lineRule="auto" w:line="259" w:before="0" w:after="160"/>
-        <w:ind w:left="1020" w:right="0" w:hanging="0"/>
-        <w:jc w:val="both"/>
-        <w:rPr>
-          <w:lang w:val="en-US"/>
-        </w:rPr>
-      </w:pPr>
-      <w:r>
-        <w:rPr>
-          <w:lang w:val="en-US"/>
-        </w:rPr>
-        <w:t xml:space="preserve">SI, DI – </w:t>
-      </w:r>
-      <w:r>
-        <w:rPr>
-          <w:lang w:val="ru-RU"/>
-        </w:rPr>
-        <w:t>индексные регистры</w:t>
-      </w:r>
-    </w:p>
-    <w:p>
-      <w:pPr>
-        <w:pStyle w:val="Normal"/>
-        <w:widowControl/>
-        <w:suppressAutoHyphens w:val="true"/>
-        <w:bidi w:val="0"/>
-        <w:spacing w:lineRule="auto" w:line="259" w:before="0" w:after="160"/>
-        <w:ind w:left="0" w:right="0" w:firstLine="680"/>
-        <w:jc w:val="both"/>
-        <w:rPr>
-          <w:lang w:val="en-US"/>
-        </w:rPr>
-      </w:pPr>
-      <w:r>
-        <w:rPr>
-          <w:lang w:val="en-US"/>
-        </w:rPr>
-        <w:t xml:space="preserve">F – </w:t>
-      </w:r>
-      <w:r>
-        <w:rPr>
-          <w:lang w:val="ru-RU"/>
-        </w:rPr>
-        <w:t>регистр флагов нужен для того что бы проверить корректно завершилась предыдущая машинная инструкция.</w:t>
-      </w:r>
-    </w:p>
-    <w:p>
-      <w:pPr>
-        <w:pStyle w:val="Normal"/>
-        <w:widowControl/>
-        <w:suppressAutoHyphens w:val="true"/>
-        <w:bidi w:val="0"/>
-        <w:spacing w:lineRule="auto" w:line="259" w:before="0" w:after="160"/>
-        <w:ind w:left="1020" w:right="0" w:hanging="340"/>
-        <w:jc w:val="both"/>
-        <w:rPr>
-          <w:lang w:val="ru-RU"/>
-        </w:rPr>
-      </w:pPr>
-      <w:r>
-        <w:rPr>
-          <w:lang w:val="ru-RU"/>
-        </w:rPr>
-        <w:t>2. Специального назначения хранится начало программы. Позволяют структурировать программу в памяти корректно. Разделяет программу на отдельные сегменты</w:t>
-      </w:r>
-      <w:r>
-        <w:rPr>
-          <w:lang w:val="en-US"/>
-        </w:rPr>
-        <w:t xml:space="preserve">: </w:t>
-      </w:r>
-      <w:r>
-        <w:rPr>
-          <w:lang w:val="ru-RU"/>
-        </w:rPr>
-        <w:t>кода, данных и стека.</w:t>
-      </w:r>
-    </w:p>
-    <w:p>
-      <w:pPr>
-        <w:pStyle w:val="Normal"/>
-        <w:widowControl/>
-        <w:suppressAutoHyphens w:val="true"/>
-        <w:bidi w:val="0"/>
-        <w:spacing w:lineRule="auto" w:line="259" w:before="0" w:after="160"/>
-        <w:ind w:left="1020" w:right="0" w:hanging="0"/>
-        <w:jc w:val="both"/>
-        <w:rPr>
-          <w:lang w:val="ru-RU"/>
-        </w:rPr>
-      </w:pPr>
-      <w:r>
-        <w:rPr>
-          <w:lang w:val="en-US"/>
-        </w:rPr>
-        <w:t xml:space="preserve">CS - </w:t>
-      </w:r>
-      <w:r>
-        <w:rPr>
-          <w:lang w:val="ru-RU"/>
-        </w:rPr>
-        <w:t xml:space="preserve">сегмент где хранятся только машинные инструкции которые нужно выполнить, </w:t>
-      </w:r>
-    </w:p>
-    <w:p>
-      <w:pPr>
-        <w:pStyle w:val="Normal"/>
-        <w:widowControl/>
-        <w:suppressAutoHyphens w:val="true"/>
-        <w:bidi w:val="0"/>
-        <w:spacing w:lineRule="auto" w:line="259" w:before="0" w:after="160"/>
-        <w:ind w:left="1020" w:right="0" w:hanging="0"/>
-        <w:jc w:val="both"/>
-        <w:rPr>
-          <w:lang w:val="ru-RU"/>
-        </w:rPr>
-      </w:pPr>
-      <w:r>
-        <w:rPr>
-          <w:lang w:val="en-US"/>
-        </w:rPr>
-        <w:t xml:space="preserve">DS - </w:t>
-      </w:r>
-      <w:r>
-        <w:rPr>
-          <w:lang w:val="ru-RU"/>
-        </w:rPr>
-        <w:t xml:space="preserve">сегменте данных расположены переменные, </w:t>
-      </w:r>
-    </w:p>
-    <w:p>
-      <w:pPr>
-        <w:pStyle w:val="Normal"/>
-        <w:widowControl/>
-        <w:suppressAutoHyphens w:val="true"/>
-        <w:bidi w:val="0"/>
-        <w:spacing w:lineRule="auto" w:line="259" w:before="0" w:after="160"/>
-        <w:ind w:left="1020" w:right="0" w:hanging="0"/>
-        <w:jc w:val="both"/>
-        <w:rPr>
-          <w:lang w:val="ru-RU"/>
-        </w:rPr>
-      </w:pPr>
-      <w:r>
-        <w:rPr>
-          <w:lang w:val="en-US"/>
-        </w:rPr>
-        <w:t xml:space="preserve">SS - </w:t>
-      </w:r>
-      <w:r>
-        <w:rPr>
-          <w:lang w:val="ru-RU"/>
-        </w:rPr>
-        <w:t>сегмент стека</w:t>
-      </w:r>
-      <w:r>
-        <w:rPr>
-          <w:lang w:val="en-US"/>
-        </w:rPr>
-        <w:t xml:space="preserve"> </w:t>
-      </w:r>
-      <w:r>
-        <w:rPr>
-          <w:lang w:val="ru-RU"/>
-        </w:rPr>
-        <w:t>хранит информацию необходимую для выполнения функции.</w:t>
-      </w:r>
-    </w:p>
-    <w:p>
-      <w:pPr>
-        <w:pStyle w:val="Normal"/>
-        <w:widowControl/>
-        <w:suppressAutoHyphens w:val="true"/>
-        <w:bidi w:val="0"/>
-        <w:spacing w:lineRule="auto" w:line="259" w:before="0" w:after="160"/>
-        <w:ind w:left="1020" w:right="0" w:hanging="0"/>
-        <w:jc w:val="both"/>
-        <w:rPr>
-          <w:lang w:val="en-US"/>
-        </w:rPr>
-      </w:pPr>
-      <w:r>
-        <w:rPr>
-          <w:lang w:val="en-US"/>
-        </w:rPr>
-        <w:t xml:space="preserve">ES – </w:t>
-      </w:r>
-      <w:r>
-        <w:rPr>
-          <w:lang w:val="ru-RU"/>
-        </w:rPr>
-        <w:t>дополнительный сегмент</w:t>
-      </w:r>
-    </w:p>
-    <w:p>
-      <w:pPr>
-        <w:pStyle w:val="Normal"/>
-        <w:widowControl/>
-        <w:suppressAutoHyphens w:val="true"/>
-        <w:bidi w:val="0"/>
-        <w:spacing w:lineRule="auto" w:line="259" w:before="0" w:after="160"/>
-        <w:ind w:left="1020" w:right="0" w:hanging="0"/>
-        <w:jc w:val="both"/>
-        <w:rPr>
-          <w:lang w:val="en-US"/>
-        </w:rPr>
-      </w:pPr>
-      <w:r>
-        <w:rPr>
-          <w:lang w:val="en-US"/>
-        </w:rPr>
-        <w:t xml:space="preserve">IP(instruction pointer) – </w:t>
-      </w:r>
-      <w:r>
-        <w:rPr>
-          <w:lang w:val="ru-RU"/>
-        </w:rPr>
-        <w:t xml:space="preserve">хранит смещение </w:t>
-      </w:r>
-    </w:p>
-    <w:p>
-      <w:pPr>
-        <w:pStyle w:val="Normal"/>
-        <w:widowControl/>
-        <w:tabs>
-          <w:tab w:val="clear" w:pos="708"/>
-          <w:tab w:val="left" w:pos="738" w:leader="none"/>
-        </w:tabs>
-        <w:suppressAutoHyphens w:val="true"/>
-        <w:bidi w:val="0"/>
-        <w:spacing w:lineRule="auto" w:line="259" w:before="0" w:after="160"/>
         <w:ind w:left="0" w:right="0" w:firstLine="737"/>
         <w:jc w:val="both"/>
         <w:rPr>
-          <w:lang w:val="ru-RU"/>
-        </w:rPr>
-      </w:pPr>
-      <w:r>
-        <w:rPr>
-          <w:lang w:val="ru-RU"/>
-        </w:rPr>
-        <w:t>Физический адрес — адрес в оперативной памяти (линейный) передается контролеру адреса</w:t>
-      </w:r>
-    </w:p>
-    <w:p>
-      <w:pPr>
-        <w:pStyle w:val="Normal"/>
-        <w:widowControl/>
-        <w:tabs>
-          <w:tab w:val="clear" w:pos="708"/>
-          <w:tab w:val="left" w:pos="738" w:leader="none"/>
-        </w:tabs>
-        <w:suppressAutoHyphens w:val="true"/>
-        <w:bidi w:val="0"/>
-        <w:spacing w:lineRule="auto" w:line="259" w:before="0" w:after="160"/>
-        <w:ind w:left="0" w:right="0" w:firstLine="737"/>
-        <w:jc w:val="both"/>
-        <w:rPr>
-          <w:lang w:val="ru-RU"/>
-        </w:rPr>
-      </w:pPr>
-      <w:r>
-        <w:rPr>
-          <w:lang w:val="ru-RU"/>
-        </w:rPr>
-        <w:t xml:space="preserve">Логический адрес - это комбинация начала сегмента и смещения  </w:t>
-      </w:r>
-    </w:p>
-    <w:p>
-      <w:pPr>
-        <w:pStyle w:val="Normal"/>
-        <w:widowControl/>
-        <w:tabs>
-          <w:tab w:val="clear" w:pos="708"/>
-          <w:tab w:val="left" w:pos="738" w:leader="none"/>
-        </w:tabs>
-        <w:suppressAutoHyphens w:val="true"/>
-        <w:bidi w:val="0"/>
-        <w:spacing w:lineRule="auto" w:line="259" w:before="0" w:after="160"/>
-        <w:ind w:left="0" w:right="0" w:firstLine="737"/>
-        <w:jc w:val="both"/>
-        <w:rPr>
-          <w:lang w:val="ru-RU"/>
-        </w:rPr>
-      </w:pPr>
-      <w:r>
-        <w:rPr>
-          <w:lang w:val="ru-RU"/>
-        </w:rPr>
-        <w:t xml:space="preserve">Время: 30:51 </w:t>
+          <w:sz w:val="24"/>
+          <w:szCs w:val="24"/>
+        </w:rPr>
+      </w:pPr>
+      <w:r>
+        <w:rPr>
+          <w:sz w:val="24"/>
+          <w:szCs w:val="24"/>
+        </w:rPr>
       </w:r>
     </w:p>
     <w:sectPr>
       <w:type w:val="nextPage"/>
       <w:pgSz w:w="11906" w:h="16838"/>
-      <w:pgMar w:left="567" w:right="707" w:gutter="0" w:header="0" w:top="567" w:footer="0" w:bottom="709"/>
+      <w:pgMar w:left="567" w:right="567" w:gutter="0" w:header="0" w:top="567" w:footer="0" w:bottom="709"/>
       <w:pgNumType w:fmt="decimal"/>
       <w:formProt w:val="false"/>
       <w:textDirection w:val="lrTb"/>
@@ -3628,6 +4179,13 @@
     </w:pPr>
     <w:rPr/>
   </w:style>
+  <w:style w:type="paragraph" w:styleId="Style21">
+    <w:name w:val="Содержимое врезки"/>
+    <w:basedOn w:val="Normal"/>
+    <w:qFormat/>
+    <w:pPr/>
+    <w:rPr/>
+  </w:style>
   <w:style w:type="numbering" w:styleId="NoList" w:default="1">
     <w:name w:val="No List"/>
     <w:uiPriority w:val="99"/>

</xml_diff>